<commit_message>
log en esat scene gemaakt
</commit_message>
<xml_diff>
--- a/Sjablonen/Sjablonen (Esat)/B1K2W1 (template) -  Log.docx
+++ b/Sjablonen/Sjablonen (Esat)/B1K2W1 (template) -  Log.docx
@@ -1,6 +1,6 @@
 
 <file path=word/document.xml><?xml version="1.0" encoding="utf-8"?>
-<w:document xmlns:wpc="http://schemas.microsoft.com/office/word/2010/wordprocessingCanvas" xmlns:cx="http://schemas.microsoft.com/office/drawing/2014/chartex" xmlns:cx1="http://schemas.microsoft.com/office/drawing/2015/9/8/chartex" xmlns:cx2="http://schemas.microsoft.com/office/drawing/2015/10/21/chartex" xmlns:cx3="http://schemas.microsoft.com/office/drawing/2016/5/9/chartex" xmlns:cx4="http://schemas.microsoft.com/office/drawing/2016/5/10/chartex" xmlns:cx5="http://schemas.microsoft.com/office/drawing/2016/5/11/chartex" xmlns:cx6="http://schemas.microsoft.com/office/drawing/2016/5/12/chartex" xmlns:cx7="http://schemas.microsoft.com/office/drawing/2016/5/13/chartex" xmlns:cx8="http://schemas.microsoft.com/office/drawing/2016/5/14/chartex" xmlns:mc="http://schemas.openxmlformats.org/markup-compatibility/2006" xmlns:aink="http://schemas.microsoft.com/office/drawing/2016/ink" xmlns:am3d="http://schemas.microsoft.com/office/drawing/2017/model3d" xmlns:o="urn:schemas-microsoft-com:office:office" xmlns:oel="http://schemas.microsoft.com/office/2019/extlst" xmlns:r="http://schemas.openxmlformats.org/officeDocument/2006/relationships" xmlns:m="http://schemas.openxmlformats.org/officeDocument/2006/math" xmlns:v="urn:schemas-microsoft-com:vml" xmlns:wp14="http://schemas.microsoft.com/office/word/2010/wordprocessingDrawing" xmlns:wp="http://schemas.openxmlformats.org/drawingml/2006/wordprocessingDrawing" xmlns:w10="urn:schemas-microsoft-com:office:word" xmlns:w="http://schemas.openxmlformats.org/wordprocessingml/2006/main" xmlns:w14="http://schemas.microsoft.com/office/word/2010/wordml" xmlns:w15="http://schemas.microsoft.com/office/word/2012/wordml" xmlns:w16cex="http://schemas.microsoft.com/office/word/2018/wordml/cex" xmlns:w16cid="http://schemas.microsoft.com/office/word/2016/wordml/cid" xmlns:w16="http://schemas.microsoft.com/office/word/2018/wordml" xmlns:w16du="http://schemas.microsoft.com/office/word/2023/wordml/word16du" xmlns:w16sdtdh="http://schemas.microsoft.com/office/word/2020/wordml/sdtdatahash" xmlns:w16se="http://schemas.microsoft.com/office/word/2015/wordml/symex" xmlns:wpg="http://schemas.microsoft.com/office/word/2010/wordprocessingGroup" xmlns:wpi="http://schemas.microsoft.com/office/word/2010/wordprocessingInk" xmlns:wne="http://schemas.microsoft.com/office/word/2006/wordml" xmlns:wps="http://schemas.microsoft.com/office/word/2010/wordprocessingShape" mc:Ignorable="w14 w15 w16se w16cid w16 w16cex w16sdtdh w16du wp14">
+<w:document xmlns:wpc="http://schemas.microsoft.com/office/word/2010/wordprocessingCanvas" xmlns:cx="http://schemas.microsoft.com/office/drawing/2014/chartex" xmlns:cx1="http://schemas.microsoft.com/office/drawing/2015/9/8/chartex" xmlns:cx2="http://schemas.microsoft.com/office/drawing/2015/10/21/chartex" xmlns:cx3="http://schemas.microsoft.com/office/drawing/2016/5/9/chartex" xmlns:cx4="http://schemas.microsoft.com/office/drawing/2016/5/10/chartex" xmlns:cx5="http://schemas.microsoft.com/office/drawing/2016/5/11/chartex" xmlns:cx6="http://schemas.microsoft.com/office/drawing/2016/5/12/chartex" xmlns:cx7="http://schemas.microsoft.com/office/drawing/2016/5/13/chartex" xmlns:cx8="http://schemas.microsoft.com/office/drawing/2016/5/14/chartex" xmlns:mc="http://schemas.openxmlformats.org/markup-compatibility/2006" xmlns:aink="http://schemas.microsoft.com/office/drawing/2016/ink" xmlns:am3d="http://schemas.microsoft.com/office/drawing/2017/model3d" xmlns:o="urn:schemas-microsoft-com:office:office" xmlns:oel="http://schemas.microsoft.com/office/2019/extlst" xmlns:r="http://schemas.openxmlformats.org/officeDocument/2006/relationships" xmlns:m="http://schemas.openxmlformats.org/officeDocument/2006/math" xmlns:v="urn:schemas-microsoft-com:vml" xmlns:wp14="http://schemas.microsoft.com/office/word/2010/wordprocessingDrawing" xmlns:wp="http://schemas.openxmlformats.org/drawingml/2006/wordprocessingDrawing" xmlns:w10="urn:schemas-microsoft-com:office:word" xmlns:w="http://schemas.openxmlformats.org/wordprocessingml/2006/main" xmlns:w14="http://schemas.microsoft.com/office/word/2010/wordml" xmlns:w15="http://schemas.microsoft.com/office/word/2012/wordml" xmlns:w16cex="http://schemas.microsoft.com/office/word/2018/wordml/cex" xmlns:w16cid="http://schemas.microsoft.com/office/word/2016/wordml/cid" xmlns:w16="http://schemas.microsoft.com/office/word/2018/wordml" xmlns:w16du="http://schemas.microsoft.com/office/word/2023/wordml/word16du" xmlns:w16sdtdh="http://schemas.microsoft.com/office/word/2020/wordml/sdtdatahash" xmlns:w16sdtfl="http://schemas.microsoft.com/office/word/2024/wordml/sdtformatlock" xmlns:w16se="http://schemas.microsoft.com/office/word/2015/wordml/symex" xmlns:wpg="http://schemas.microsoft.com/office/word/2010/wordprocessingGroup" xmlns:wpi="http://schemas.microsoft.com/office/word/2010/wordprocessingInk" xmlns:wne="http://schemas.microsoft.com/office/word/2006/wordml" xmlns:wps="http://schemas.microsoft.com/office/word/2010/wordprocessingShape" mc:Ignorable="w14 w15 w16se w16cid w16 w16cex w16sdtdh w16sdtfl w16du wp14">
   <w:body>
     <w:p>
       <w:pPr>
@@ -231,6 +231,9 @@
                             <w:r>
                               <w:t xml:space="preserve">Voor- en achternaam: </w:t>
                             </w:r>
+                            <w:r>
+                              <w:t>Esat Yavuz</w:t>
+                            </w:r>
                           </w:p>
                           <w:p>
                             <w:pPr>
@@ -238,6 +241,9 @@
                             </w:pPr>
                             <w:r>
                               <w:t xml:space="preserve">Leerling nummer: </w:t>
+                            </w:r>
+                            <w:r>
+                              <w:t>0357161</w:t>
                             </w:r>
                           </w:p>
                           <w:p>
@@ -247,6 +253,9 @@
                             <w:r>
                               <w:t xml:space="preserve">Datum: </w:t>
                             </w:r>
+                            <w:r>
+                              <w:t>05/01/2026</w:t>
+                            </w:r>
                           </w:p>
                           <w:p>
                             <w:pPr>
@@ -254,6 +263,9 @@
                             </w:pPr>
                             <w:r>
                               <w:t xml:space="preserve">Versie: </w:t>
+                            </w:r>
+                            <w:r>
+                              <w:t>01</w:t>
                             </w:r>
                           </w:p>
                         </w:txbxContent>
@@ -289,6 +301,9 @@
                       <w:r>
                         <w:t xml:space="preserve">Voor- en achternaam: </w:t>
                       </w:r>
+                      <w:r>
+                        <w:t>Esat Yavuz</w:t>
+                      </w:r>
                     </w:p>
                     <w:p>
                       <w:pPr>
@@ -296,6 +311,9 @@
                       </w:pPr>
                       <w:r>
                         <w:t xml:space="preserve">Leerling nummer: </w:t>
+                      </w:r>
+                      <w:r>
+                        <w:t>0357161</w:t>
                       </w:r>
                     </w:p>
                     <w:p>
@@ -305,6 +323,9 @@
                       <w:r>
                         <w:t xml:space="preserve">Datum: </w:t>
                       </w:r>
+                      <w:r>
+                        <w:t>05/01/2026</w:t>
+                      </w:r>
                     </w:p>
                     <w:p>
                       <w:pPr>
@@ -312,6 +333,9 @@
                       </w:pPr>
                       <w:r>
                         <w:t xml:space="preserve">Versie: </w:t>
+                      </w:r>
+                      <w:r>
+                        <w:t>01</w:t>
                       </w:r>
                     </w:p>
                   </w:txbxContent>
@@ -1388,6 +1412,7 @@
         <w:jc w:val="left"/>
       </w:pPr>
       <w:r>
+        <w:lastRenderedPageBreak/>
         <w:t>Inleiding</w:t>
       </w:r>
     </w:p>
@@ -1479,6 +1504,7 @@
         <w:jc w:val="left"/>
       </w:pPr>
       <w:r>
+        <w:lastRenderedPageBreak/>
         <w:t>Dag 1</w:t>
       </w:r>
     </w:p>
@@ -1525,17 +1551,8 @@
           <w:b/>
           <w:bCs/>
         </w:rPr>
-        <w:t xml:space="preserve">Daily </w:t>
-      </w:r>
-      <w:proofErr w:type="spellStart"/>
-      <w:r>
-        <w:rPr>
-          <w:b/>
-          <w:bCs/>
-        </w:rPr>
-        <w:t>StandUp</w:t>
-      </w:r>
-      <w:proofErr w:type="spellEnd"/>
+        <w:t>Daily StandUp</w:t>
+      </w:r>
       <w:r>
         <w:rPr>
           <w:b/>
@@ -1581,6 +1598,43 @@
       </w:r>
       <w:r>
         <w:br/>
+      </w:r>
+      <w:r>
+        <w:drawing>
+          <wp:inline distT="0" distB="0" distL="0" distR="0" wp14:anchorId="7C50CA1A" wp14:editId="3DEAFE59">
+            <wp:extent cx="2145597" cy="1157468"/>
+            <wp:effectExtent l="0" t="0" r="7620" b="5080"/>
+            <wp:docPr id="1881842232" name="Picture 1" descr="A screenshot of a chat&#10;&#10;AI-generated content may be incorrect."/>
+            <wp:cNvGraphicFramePr>
+              <a:graphicFrameLocks xmlns:a="http://schemas.openxmlformats.org/drawingml/2006/main" noChangeAspect="1"/>
+            </wp:cNvGraphicFramePr>
+            <a:graphic xmlns:a="http://schemas.openxmlformats.org/drawingml/2006/main">
+              <a:graphicData uri="http://schemas.openxmlformats.org/drawingml/2006/picture">
+                <pic:pic xmlns:pic="http://schemas.openxmlformats.org/drawingml/2006/picture">
+                  <pic:nvPicPr>
+                    <pic:cNvPr id="1881842232" name="Picture 1" descr="A screenshot of a chat&#10;&#10;AI-generated content may be incorrect."/>
+                    <pic:cNvPicPr/>
+                  </pic:nvPicPr>
+                  <pic:blipFill>
+                    <a:blip r:embed="rId12"/>
+                    <a:stretch>
+                      <a:fillRect/>
+                    </a:stretch>
+                  </pic:blipFill>
+                  <pic:spPr>
+                    <a:xfrm>
+                      <a:off x="0" y="0"/>
+                      <a:ext cx="2164340" cy="1167579"/>
+                    </a:xfrm>
+                    <a:prstGeom prst="rect">
+                      <a:avLst/>
+                    </a:prstGeom>
+                  </pic:spPr>
+                </pic:pic>
+              </a:graphicData>
+            </a:graphic>
+          </wp:inline>
+        </w:drawing>
       </w:r>
     </w:p>
     <w:p>
@@ -1640,6 +1694,43 @@
       <w:r>
         <w:br/>
       </w:r>
+      <w:r>
+        <w:drawing>
+          <wp:inline distT="0" distB="0" distL="0" distR="0" wp14:anchorId="6E89D0C9" wp14:editId="00878273">
+            <wp:extent cx="4317357" cy="1985928"/>
+            <wp:effectExtent l="0" t="0" r="7620" b="0"/>
+            <wp:docPr id="750748357" name="Picture 1" descr="Screens screenshot of a video game&#10;&#10;AI-generated content may be incorrect."/>
+            <wp:cNvGraphicFramePr>
+              <a:graphicFrameLocks xmlns:a="http://schemas.openxmlformats.org/drawingml/2006/main" noChangeAspect="1"/>
+            </wp:cNvGraphicFramePr>
+            <a:graphic xmlns:a="http://schemas.openxmlformats.org/drawingml/2006/main">
+              <a:graphicData uri="http://schemas.openxmlformats.org/drawingml/2006/picture">
+                <pic:pic xmlns:pic="http://schemas.openxmlformats.org/drawingml/2006/picture">
+                  <pic:nvPicPr>
+                    <pic:cNvPr id="750748357" name="Picture 1" descr="Screens screenshot of a video game&#10;&#10;AI-generated content may be incorrect."/>
+                    <pic:cNvPicPr/>
+                  </pic:nvPicPr>
+                  <pic:blipFill>
+                    <a:blip r:embed="rId13"/>
+                    <a:stretch>
+                      <a:fillRect/>
+                    </a:stretch>
+                  </pic:blipFill>
+                  <pic:spPr>
+                    <a:xfrm>
+                      <a:off x="0" y="0"/>
+                      <a:ext cx="4341657" cy="1997105"/>
+                    </a:xfrm>
+                    <a:prstGeom prst="rect">
+                      <a:avLst/>
+                    </a:prstGeom>
+                  </pic:spPr>
+                </pic:pic>
+              </a:graphicData>
+            </a:graphic>
+          </wp:inline>
+        </w:drawing>
+      </w:r>
     </w:p>
     <w:p>
       <w:pPr>
@@ -1693,6 +1784,20 @@
       <w:r>
         <w:br/>
       </w:r>
+      <w:r>
+        <w:rPr>
+          <w:i w:val="0"/>
+          <w:iCs/>
+        </w:rPr>
+        <w:t xml:space="preserve">De Unity project is aangemaakt en wij hebben taken verdeeld tussen de teamgenoten, de rest van de dag was meer onderzoek over hoe </w:t>
+      </w:r>
+      <w:r>
+        <w:rPr>
+          <w:i w:val="0"/>
+          <w:iCs/>
+        </w:rPr>
+        <w:t>wat wij zo zouden moeten programmeren.</w:t>
+      </w:r>
     </w:p>
     <w:p>
       <w:pPr>
@@ -1807,6 +1912,13 @@
       <w:r>
         <w:br/>
       </w:r>
+      <w:r>
+        <w:rPr>
+          <w:i w:val="0"/>
+          <w:iCs/>
+        </w:rPr>
+        <w:t>Echt een start maken aan programmeren is voor mij een obstakel en doorwerken aan wat ik heb.</w:t>
+      </w:r>
     </w:p>
     <w:p>
       <w:pPr>
@@ -1843,7 +1955,14 @@
         <w:t>[Wat heb je geleerd en neem je mee naar de volgende sprint]</w:t>
       </w:r>
     </w:p>
-    <w:p/>
+    <w:p>
+      <w:pPr>
+        <w:ind w:left="360"/>
+      </w:pPr>
+      <w:r>
+        <w:t>Ik heb niet echt een les geleerd, meer een oud probleem van mij en dat is luiheid soms.</w:t>
+      </w:r>
+    </w:p>
     <w:p>
       <w:pPr>
         <w:pStyle w:val="Heading3"/>
@@ -1894,6 +2013,13 @@
       <w:r>
         <w:br/>
       </w:r>
+      <w:r>
+        <w:rPr>
+          <w:i w:val="0"/>
+          <w:iCs/>
+        </w:rPr>
+        <w:t>N.V.T.</w:t>
+      </w:r>
     </w:p>
     <w:p>
       <w:pPr>
@@ -1940,6 +2066,9 @@
       <w:r>
         <w:br/>
       </w:r>
+      <w:r>
+        <w:t>Werken aan mijn focus, maar dagen zoals dit gebeuren vaak na vakantie dus gewoon weer opstaan en verder gaan.</w:t>
+      </w:r>
     </w:p>
     <w:p>
       <w:pPr>
@@ -1959,6 +2088,7 @@
           <w:b/>
           <w:bCs/>
         </w:rPr>
+        <w:lastRenderedPageBreak/>
         <w:t>Verbeterpunten voor morgen.</w:t>
       </w:r>
       <w:bookmarkEnd w:id="8"/>
@@ -2124,15 +2254,7 @@
         <w:t xml:space="preserve"> </w:t>
       </w:r>
       <w:r>
-        <w:t xml:space="preserve">wil je volgende werkdag weer oppakken/ ook te gebruiken voor je volgende Daily </w:t>
-      </w:r>
-      <w:proofErr w:type="spellStart"/>
-      <w:r>
-        <w:t>standUp</w:t>
-      </w:r>
-      <w:proofErr w:type="spellEnd"/>
-      <w:r>
-        <w:t>?</w:t>
+        <w:t>wil je volgende werkdag weer oppakken/ ook te gebruiken voor je volgende Daily standUp?</w:t>
       </w:r>
       <w:r>
         <w:t>]</w:t>
@@ -2157,6 +2279,7 @@
         <w:jc w:val="left"/>
       </w:pPr>
       <w:r>
+        <w:lastRenderedPageBreak/>
         <w:t>Dag 2</w:t>
       </w:r>
     </w:p>
@@ -2173,23 +2296,7 @@
           <w:b/>
           <w:bCs/>
         </w:rPr>
-        <w:t xml:space="preserve">Kopie/screenshot van je Daily </w:t>
-      </w:r>
-      <w:proofErr w:type="spellStart"/>
-      <w:r>
-        <w:rPr>
-          <w:b/>
-          <w:bCs/>
-        </w:rPr>
-        <w:t>StandUp</w:t>
-      </w:r>
-      <w:proofErr w:type="spellEnd"/>
-      <w:r>
-        <w:rPr>
-          <w:b/>
-          <w:bCs/>
-        </w:rPr>
-        <w:t xml:space="preserve">. </w:t>
+        <w:t xml:space="preserve">Kopie/screenshot van je Daily StandUp. </w:t>
       </w:r>
       <w:r>
         <w:rPr>
@@ -2536,15 +2643,7 @@
         <w:br/>
       </w:r>
       <w:r>
-        <w:t xml:space="preserve">[Welke onderdelen/taken wil je volgende werkdag weer oppakken/ ook te gebruiken voor je volgende Daily </w:t>
-      </w:r>
-      <w:proofErr w:type="spellStart"/>
-      <w:r>
-        <w:t>standUp</w:t>
-      </w:r>
-      <w:proofErr w:type="spellEnd"/>
-      <w:r>
-        <w:t>?]</w:t>
+        <w:t>[Welke onderdelen/taken wil je volgende werkdag weer oppakken/ ook te gebruiken voor je volgende Daily standUp?]</w:t>
       </w:r>
     </w:p>
     <w:p>
@@ -2573,6 +2672,7 @@
         <w:jc w:val="left"/>
       </w:pPr>
       <w:r>
+        <w:lastRenderedPageBreak/>
         <w:t>Dag 3</w:t>
       </w:r>
     </w:p>
@@ -2589,23 +2689,7 @@
           <w:b/>
           <w:bCs/>
         </w:rPr>
-        <w:t xml:space="preserve">Kopie/screenshot van je Daily </w:t>
-      </w:r>
-      <w:proofErr w:type="spellStart"/>
-      <w:r>
-        <w:rPr>
-          <w:b/>
-          <w:bCs/>
-        </w:rPr>
-        <w:t>StandUp</w:t>
-      </w:r>
-      <w:proofErr w:type="spellEnd"/>
-      <w:r>
-        <w:rPr>
-          <w:b/>
-          <w:bCs/>
-        </w:rPr>
-        <w:t xml:space="preserve">. </w:t>
+        <w:t xml:space="preserve">Kopie/screenshot van je Daily StandUp. </w:t>
       </w:r>
       <w:r>
         <w:rPr>
@@ -2952,15 +3036,7 @@
         <w:br/>
       </w:r>
       <w:r>
-        <w:t xml:space="preserve">[Welke onderdelen/taken wil je volgende werkdag weer oppakken/ ook te gebruiken voor je volgende Daily </w:t>
-      </w:r>
-      <w:proofErr w:type="spellStart"/>
-      <w:r>
-        <w:t>standUp</w:t>
-      </w:r>
-      <w:proofErr w:type="spellEnd"/>
-      <w:r>
-        <w:t>?]</w:t>
+        <w:t>[Welke onderdelen/taken wil je volgende werkdag weer oppakken/ ook te gebruiken voor je volgende Daily standUp?]</w:t>
       </w:r>
     </w:p>
     <w:p>
@@ -2989,6 +3065,7 @@
         <w:jc w:val="left"/>
       </w:pPr>
       <w:r>
+        <w:lastRenderedPageBreak/>
         <w:t>Dag 4</w:t>
       </w:r>
     </w:p>
@@ -3005,23 +3082,7 @@
           <w:b/>
           <w:bCs/>
         </w:rPr>
-        <w:t xml:space="preserve">Kopie/screenshot van je Daily </w:t>
-      </w:r>
-      <w:proofErr w:type="spellStart"/>
-      <w:r>
-        <w:rPr>
-          <w:b/>
-          <w:bCs/>
-        </w:rPr>
-        <w:t>StandUp</w:t>
-      </w:r>
-      <w:proofErr w:type="spellEnd"/>
-      <w:r>
-        <w:rPr>
-          <w:b/>
-          <w:bCs/>
-        </w:rPr>
-        <w:t xml:space="preserve">. </w:t>
+        <w:t xml:space="preserve">Kopie/screenshot van je Daily StandUp. </w:t>
       </w:r>
       <w:r>
         <w:rPr>
@@ -3368,15 +3429,7 @@
         <w:br/>
       </w:r>
       <w:r>
-        <w:t xml:space="preserve">[Welke onderdelen/taken wil je volgende werkdag weer oppakken/ ook te gebruiken voor je volgende Daily </w:t>
-      </w:r>
-      <w:proofErr w:type="spellStart"/>
-      <w:r>
-        <w:t>standUp</w:t>
-      </w:r>
-      <w:proofErr w:type="spellEnd"/>
-      <w:r>
-        <w:t>?]</w:t>
+        <w:t>[Welke onderdelen/taken wil je volgende werkdag weer oppakken/ ook te gebruiken voor je volgende Daily standUp?]</w:t>
       </w:r>
     </w:p>
     <w:p>
@@ -3405,6 +3458,7 @@
         <w:jc w:val="left"/>
       </w:pPr>
       <w:r>
+        <w:lastRenderedPageBreak/>
         <w:t>Dag 5</w:t>
       </w:r>
     </w:p>
@@ -3421,23 +3475,7 @@
           <w:b/>
           <w:bCs/>
         </w:rPr>
-        <w:t xml:space="preserve">Kopie/screenshot van je Daily </w:t>
-      </w:r>
-      <w:proofErr w:type="spellStart"/>
-      <w:r>
-        <w:rPr>
-          <w:b/>
-          <w:bCs/>
-        </w:rPr>
-        <w:t>StandUp</w:t>
-      </w:r>
-      <w:proofErr w:type="spellEnd"/>
-      <w:r>
-        <w:rPr>
-          <w:b/>
-          <w:bCs/>
-        </w:rPr>
-        <w:t xml:space="preserve">. </w:t>
+        <w:t xml:space="preserve">Kopie/screenshot van je Daily StandUp. </w:t>
       </w:r>
       <w:r>
         <w:rPr>
@@ -3784,15 +3822,7 @@
         <w:br/>
       </w:r>
       <w:r>
-        <w:t xml:space="preserve">[Welke onderdelen/taken wil je volgende werkdag weer oppakken/ ook te gebruiken voor je volgende Daily </w:t>
-      </w:r>
-      <w:proofErr w:type="spellStart"/>
-      <w:r>
-        <w:t>standUp</w:t>
-      </w:r>
-      <w:proofErr w:type="spellEnd"/>
-      <w:r>
-        <w:t>?]</w:t>
+        <w:t>[Welke onderdelen/taken wil je volgende werkdag weer oppakken/ ook te gebruiken voor je volgende Daily standUp?]</w:t>
       </w:r>
     </w:p>
     <w:p>
@@ -3821,6 +3851,7 @@
         <w:jc w:val="left"/>
       </w:pPr>
       <w:r>
+        <w:lastRenderedPageBreak/>
         <w:t>Dag 6</w:t>
       </w:r>
     </w:p>
@@ -3837,23 +3868,7 @@
           <w:b/>
           <w:bCs/>
         </w:rPr>
-        <w:t xml:space="preserve">Kopie/screenshot van je Daily </w:t>
-      </w:r>
-      <w:proofErr w:type="spellStart"/>
-      <w:r>
-        <w:rPr>
-          <w:b/>
-          <w:bCs/>
-        </w:rPr>
-        <w:t>StandUp</w:t>
-      </w:r>
-      <w:proofErr w:type="spellEnd"/>
-      <w:r>
-        <w:rPr>
-          <w:b/>
-          <w:bCs/>
-        </w:rPr>
-        <w:t xml:space="preserve">. </w:t>
+        <w:t xml:space="preserve">Kopie/screenshot van je Daily StandUp. </w:t>
       </w:r>
       <w:r>
         <w:rPr>
@@ -4200,21 +4215,13 @@
         <w:br/>
       </w:r>
       <w:r>
-        <w:t xml:space="preserve">[Welke onderdelen/taken wil je volgende werkdag weer oppakken/ ook te gebruiken voor je volgende Daily </w:t>
-      </w:r>
-      <w:proofErr w:type="spellStart"/>
-      <w:r>
-        <w:t>standUp</w:t>
-      </w:r>
-      <w:proofErr w:type="spellEnd"/>
-      <w:r>
-        <w:t>?]</w:t>
+        <w:t>[Welke onderdelen/taken wil je volgende werkdag weer oppakken/ ook te gebruiken voor je volgende Daily standUp?]</w:t>
       </w:r>
     </w:p>
     <w:sectPr>
-      <w:footerReference w:type="default" r:id="rId12"/>
-      <w:headerReference w:type="first" r:id="rId13"/>
-      <w:footerReference w:type="first" r:id="rId14"/>
+      <w:footerReference w:type="default" r:id="rId14"/>
+      <w:headerReference w:type="first" r:id="rId15"/>
+      <w:footerReference w:type="first" r:id="rId16"/>
       <w:pgSz w:w="11906" w:h="16838"/>
       <w:pgMar w:top="1417" w:right="1417" w:bottom="1417" w:left="1417" w:header="708" w:footer="708" w:gutter="0"/>
       <w:cols w:space="708"/>
@@ -4226,7 +4233,7 @@
 </file>
 
 <file path=word/endnotes.xml><?xml version="1.0" encoding="utf-8"?>
-<w:endnotes xmlns:wpc="http://schemas.microsoft.com/office/word/2010/wordprocessingCanvas" xmlns:cx="http://schemas.microsoft.com/office/drawing/2014/chartex" xmlns:cx1="http://schemas.microsoft.com/office/drawing/2015/9/8/chartex" xmlns:cx2="http://schemas.microsoft.com/office/drawing/2015/10/21/chartex" xmlns:cx3="http://schemas.microsoft.com/office/drawing/2016/5/9/chartex" xmlns:cx4="http://schemas.microsoft.com/office/drawing/2016/5/10/chartex" xmlns:cx5="http://schemas.microsoft.com/office/drawing/2016/5/11/chartex" xmlns:cx6="http://schemas.microsoft.com/office/drawing/2016/5/12/chartex" xmlns:cx7="http://schemas.microsoft.com/office/drawing/2016/5/13/chartex" xmlns:cx8="http://schemas.microsoft.com/office/drawing/2016/5/14/chartex" xmlns:mc="http://schemas.openxmlformats.org/markup-compatibility/2006" xmlns:aink="http://schemas.microsoft.com/office/drawing/2016/ink" xmlns:am3d="http://schemas.microsoft.com/office/drawing/2017/model3d" xmlns:o="urn:schemas-microsoft-com:office:office" xmlns:oel="http://schemas.microsoft.com/office/2019/extlst" xmlns:r="http://schemas.openxmlformats.org/officeDocument/2006/relationships" xmlns:m="http://schemas.openxmlformats.org/officeDocument/2006/math" xmlns:v="urn:schemas-microsoft-com:vml" xmlns:wp14="http://schemas.microsoft.com/office/word/2010/wordprocessingDrawing" xmlns:wp="http://schemas.openxmlformats.org/drawingml/2006/wordprocessingDrawing" xmlns:w10="urn:schemas-microsoft-com:office:word" xmlns:w="http://schemas.openxmlformats.org/wordprocessingml/2006/main" xmlns:w14="http://schemas.microsoft.com/office/word/2010/wordml" xmlns:w15="http://schemas.microsoft.com/office/word/2012/wordml" xmlns:w16cex="http://schemas.microsoft.com/office/word/2018/wordml/cex" xmlns:w16cid="http://schemas.microsoft.com/office/word/2016/wordml/cid" xmlns:w16="http://schemas.microsoft.com/office/word/2018/wordml" xmlns:w16du="http://schemas.microsoft.com/office/word/2023/wordml/word16du" xmlns:w16sdtdh="http://schemas.microsoft.com/office/word/2020/wordml/sdtdatahash" xmlns:w16se="http://schemas.microsoft.com/office/word/2015/wordml/symex" xmlns:wpg="http://schemas.microsoft.com/office/word/2010/wordprocessingGroup" xmlns:wpi="http://schemas.microsoft.com/office/word/2010/wordprocessingInk" xmlns:wne="http://schemas.microsoft.com/office/word/2006/wordml" xmlns:wps="http://schemas.microsoft.com/office/word/2010/wordprocessingShape" mc:Ignorable="w14 w15 w16se w16cid w16 w16cex w16sdtdh w16du wp14">
+<w:endnotes xmlns:wpc="http://schemas.microsoft.com/office/word/2010/wordprocessingCanvas" xmlns:cx="http://schemas.microsoft.com/office/drawing/2014/chartex" xmlns:cx1="http://schemas.microsoft.com/office/drawing/2015/9/8/chartex" xmlns:cx2="http://schemas.microsoft.com/office/drawing/2015/10/21/chartex" xmlns:cx3="http://schemas.microsoft.com/office/drawing/2016/5/9/chartex" xmlns:cx4="http://schemas.microsoft.com/office/drawing/2016/5/10/chartex" xmlns:cx5="http://schemas.microsoft.com/office/drawing/2016/5/11/chartex" xmlns:cx6="http://schemas.microsoft.com/office/drawing/2016/5/12/chartex" xmlns:cx7="http://schemas.microsoft.com/office/drawing/2016/5/13/chartex" xmlns:cx8="http://schemas.microsoft.com/office/drawing/2016/5/14/chartex" xmlns:mc="http://schemas.openxmlformats.org/markup-compatibility/2006" xmlns:aink="http://schemas.microsoft.com/office/drawing/2016/ink" xmlns:am3d="http://schemas.microsoft.com/office/drawing/2017/model3d" xmlns:o="urn:schemas-microsoft-com:office:office" xmlns:oel="http://schemas.microsoft.com/office/2019/extlst" xmlns:r="http://schemas.openxmlformats.org/officeDocument/2006/relationships" xmlns:m="http://schemas.openxmlformats.org/officeDocument/2006/math" xmlns:v="urn:schemas-microsoft-com:vml" xmlns:wp14="http://schemas.microsoft.com/office/word/2010/wordprocessingDrawing" xmlns:wp="http://schemas.openxmlformats.org/drawingml/2006/wordprocessingDrawing" xmlns:w10="urn:schemas-microsoft-com:office:word" xmlns:w="http://schemas.openxmlformats.org/wordprocessingml/2006/main" xmlns:w14="http://schemas.microsoft.com/office/word/2010/wordml" xmlns:w15="http://schemas.microsoft.com/office/word/2012/wordml" xmlns:w16cex="http://schemas.microsoft.com/office/word/2018/wordml/cex" xmlns:w16cid="http://schemas.microsoft.com/office/word/2016/wordml/cid" xmlns:w16="http://schemas.microsoft.com/office/word/2018/wordml" xmlns:w16du="http://schemas.microsoft.com/office/word/2023/wordml/word16du" xmlns:w16sdtdh="http://schemas.microsoft.com/office/word/2020/wordml/sdtdatahash" xmlns:w16sdtfl="http://schemas.microsoft.com/office/word/2024/wordml/sdtformatlock" xmlns:w16se="http://schemas.microsoft.com/office/word/2015/wordml/symex" xmlns:wpg="http://schemas.microsoft.com/office/word/2010/wordprocessingGroup" xmlns:wpi="http://schemas.microsoft.com/office/word/2010/wordprocessingInk" xmlns:wne="http://schemas.microsoft.com/office/word/2006/wordml" xmlns:wps="http://schemas.microsoft.com/office/word/2010/wordprocessingShape" mc:Ignorable="w14 w15 w16se w16cid w16 w16cex w16sdtdh w16sdtfl w16du wp14">
   <w:endnote w:type="separator" w:id="-1">
     <w:p>
       <w:pPr>
@@ -4258,7 +4265,7 @@
 </file>
 
 <file path=word/footer1.xml><?xml version="1.0" encoding="utf-8"?>
-<w:ftr xmlns:wpc="http://schemas.microsoft.com/office/word/2010/wordprocessingCanvas" xmlns:cx="http://schemas.microsoft.com/office/drawing/2014/chartex" xmlns:cx1="http://schemas.microsoft.com/office/drawing/2015/9/8/chartex" xmlns:cx2="http://schemas.microsoft.com/office/drawing/2015/10/21/chartex" xmlns:cx3="http://schemas.microsoft.com/office/drawing/2016/5/9/chartex" xmlns:cx4="http://schemas.microsoft.com/office/drawing/2016/5/10/chartex" xmlns:cx5="http://schemas.microsoft.com/office/drawing/2016/5/11/chartex" xmlns:cx6="http://schemas.microsoft.com/office/drawing/2016/5/12/chartex" xmlns:cx7="http://schemas.microsoft.com/office/drawing/2016/5/13/chartex" xmlns:cx8="http://schemas.microsoft.com/office/drawing/2016/5/14/chartex" xmlns:mc="http://schemas.openxmlformats.org/markup-compatibility/2006" xmlns:aink="http://schemas.microsoft.com/office/drawing/2016/ink" xmlns:am3d="http://schemas.microsoft.com/office/drawing/2017/model3d" xmlns:o="urn:schemas-microsoft-com:office:office" xmlns:oel="http://schemas.microsoft.com/office/2019/extlst" xmlns:r="http://schemas.openxmlformats.org/officeDocument/2006/relationships" xmlns:m="http://schemas.openxmlformats.org/officeDocument/2006/math" xmlns:v="urn:schemas-microsoft-com:vml" xmlns:wp14="http://schemas.microsoft.com/office/word/2010/wordprocessingDrawing" xmlns:wp="http://schemas.openxmlformats.org/drawingml/2006/wordprocessingDrawing" xmlns:w10="urn:schemas-microsoft-com:office:word" xmlns:w="http://schemas.openxmlformats.org/wordprocessingml/2006/main" xmlns:w14="http://schemas.microsoft.com/office/word/2010/wordml" xmlns:w15="http://schemas.microsoft.com/office/word/2012/wordml" xmlns:w16cex="http://schemas.microsoft.com/office/word/2018/wordml/cex" xmlns:w16cid="http://schemas.microsoft.com/office/word/2016/wordml/cid" xmlns:w16="http://schemas.microsoft.com/office/word/2018/wordml" xmlns:w16du="http://schemas.microsoft.com/office/word/2023/wordml/word16du" xmlns:w16sdtdh="http://schemas.microsoft.com/office/word/2020/wordml/sdtdatahash" xmlns:w16se="http://schemas.microsoft.com/office/word/2015/wordml/symex" xmlns:wpg="http://schemas.microsoft.com/office/word/2010/wordprocessingGroup" xmlns:wpi="http://schemas.microsoft.com/office/word/2010/wordprocessingInk" xmlns:wne="http://schemas.microsoft.com/office/word/2006/wordml" xmlns:wps="http://schemas.microsoft.com/office/word/2010/wordprocessingShape" mc:Ignorable="w14 w15 w16se w16cid w16 w16cex w16sdtdh w16du wp14">
+<w:ftr xmlns:wpc="http://schemas.microsoft.com/office/word/2010/wordprocessingCanvas" xmlns:cx="http://schemas.microsoft.com/office/drawing/2014/chartex" xmlns:cx1="http://schemas.microsoft.com/office/drawing/2015/9/8/chartex" xmlns:cx2="http://schemas.microsoft.com/office/drawing/2015/10/21/chartex" xmlns:cx3="http://schemas.microsoft.com/office/drawing/2016/5/9/chartex" xmlns:cx4="http://schemas.microsoft.com/office/drawing/2016/5/10/chartex" xmlns:cx5="http://schemas.microsoft.com/office/drawing/2016/5/11/chartex" xmlns:cx6="http://schemas.microsoft.com/office/drawing/2016/5/12/chartex" xmlns:cx7="http://schemas.microsoft.com/office/drawing/2016/5/13/chartex" xmlns:cx8="http://schemas.microsoft.com/office/drawing/2016/5/14/chartex" xmlns:mc="http://schemas.openxmlformats.org/markup-compatibility/2006" xmlns:aink="http://schemas.microsoft.com/office/drawing/2016/ink" xmlns:am3d="http://schemas.microsoft.com/office/drawing/2017/model3d" xmlns:o="urn:schemas-microsoft-com:office:office" xmlns:oel="http://schemas.microsoft.com/office/2019/extlst" xmlns:r="http://schemas.openxmlformats.org/officeDocument/2006/relationships" xmlns:m="http://schemas.openxmlformats.org/officeDocument/2006/math" xmlns:v="urn:schemas-microsoft-com:vml" xmlns:wp14="http://schemas.microsoft.com/office/word/2010/wordprocessingDrawing" xmlns:wp="http://schemas.openxmlformats.org/drawingml/2006/wordprocessingDrawing" xmlns:w10="urn:schemas-microsoft-com:office:word" xmlns:w="http://schemas.openxmlformats.org/wordprocessingml/2006/main" xmlns:w14="http://schemas.microsoft.com/office/word/2010/wordml" xmlns:w15="http://schemas.microsoft.com/office/word/2012/wordml" xmlns:w16cex="http://schemas.microsoft.com/office/word/2018/wordml/cex" xmlns:w16cid="http://schemas.microsoft.com/office/word/2016/wordml/cid" xmlns:w16="http://schemas.microsoft.com/office/word/2018/wordml" xmlns:w16du="http://schemas.microsoft.com/office/word/2023/wordml/word16du" xmlns:w16sdtdh="http://schemas.microsoft.com/office/word/2020/wordml/sdtdatahash" xmlns:w16sdtfl="http://schemas.microsoft.com/office/word/2024/wordml/sdtformatlock" xmlns:w16se="http://schemas.microsoft.com/office/word/2015/wordml/symex" xmlns:wpg="http://schemas.microsoft.com/office/word/2010/wordprocessingGroup" xmlns:wpi="http://schemas.microsoft.com/office/word/2010/wordprocessingInk" xmlns:wne="http://schemas.microsoft.com/office/word/2006/wordml" xmlns:wps="http://schemas.microsoft.com/office/word/2010/wordprocessingShape" mc:Ignorable="w14 w15 w16se w16cid w16 w16cex w16sdtdh w16sdtfl w16du wp14">
   <w:p>
     <w:pPr>
       <w:pBdr>
@@ -4364,27 +4371,7 @@
         <w:szCs w:val="16"/>
         <w:lang w:val="en-US"/>
       </w:rPr>
-      <w:t xml:space="preserve">             </w:t>
-    </w:r>
-    <w:proofErr w:type="spellStart"/>
-    <w:r>
-      <w:rPr>
-        <w:color w:val="000000"/>
-        <w:sz w:val="16"/>
-        <w:szCs w:val="16"/>
-        <w:lang w:val="en-US"/>
-      </w:rPr>
-      <w:t>Sjabloon</w:t>
-    </w:r>
-    <w:proofErr w:type="spellEnd"/>
-    <w:r>
-      <w:rPr>
-        <w:color w:val="000000"/>
-        <w:sz w:val="16"/>
-        <w:szCs w:val="16"/>
-        <w:lang w:val="en-US"/>
-      </w:rPr>
-      <w:t xml:space="preserve"> </w:t>
+      <w:t xml:space="preserve">             Sjabloon </w:t>
     </w:r>
     <w:r>
       <w:rPr>
@@ -4522,7 +4509,7 @@
 </file>
 
 <file path=word/footer2.xml><?xml version="1.0" encoding="utf-8"?>
-<w:ftr xmlns:wpc="http://schemas.microsoft.com/office/word/2010/wordprocessingCanvas" xmlns:cx="http://schemas.microsoft.com/office/drawing/2014/chartex" xmlns:cx1="http://schemas.microsoft.com/office/drawing/2015/9/8/chartex" xmlns:cx2="http://schemas.microsoft.com/office/drawing/2015/10/21/chartex" xmlns:cx3="http://schemas.microsoft.com/office/drawing/2016/5/9/chartex" xmlns:cx4="http://schemas.microsoft.com/office/drawing/2016/5/10/chartex" xmlns:cx5="http://schemas.microsoft.com/office/drawing/2016/5/11/chartex" xmlns:cx6="http://schemas.microsoft.com/office/drawing/2016/5/12/chartex" xmlns:cx7="http://schemas.microsoft.com/office/drawing/2016/5/13/chartex" xmlns:cx8="http://schemas.microsoft.com/office/drawing/2016/5/14/chartex" xmlns:mc="http://schemas.openxmlformats.org/markup-compatibility/2006" xmlns:aink="http://schemas.microsoft.com/office/drawing/2016/ink" xmlns:am3d="http://schemas.microsoft.com/office/drawing/2017/model3d" xmlns:o="urn:schemas-microsoft-com:office:office" xmlns:oel="http://schemas.microsoft.com/office/2019/extlst" xmlns:r="http://schemas.openxmlformats.org/officeDocument/2006/relationships" xmlns:m="http://schemas.openxmlformats.org/officeDocument/2006/math" xmlns:v="urn:schemas-microsoft-com:vml" xmlns:wp14="http://schemas.microsoft.com/office/word/2010/wordprocessingDrawing" xmlns:wp="http://schemas.openxmlformats.org/drawingml/2006/wordprocessingDrawing" xmlns:w10="urn:schemas-microsoft-com:office:word" xmlns:w="http://schemas.openxmlformats.org/wordprocessingml/2006/main" xmlns:w14="http://schemas.microsoft.com/office/word/2010/wordml" xmlns:w15="http://schemas.microsoft.com/office/word/2012/wordml" xmlns:w16cex="http://schemas.microsoft.com/office/word/2018/wordml/cex" xmlns:w16cid="http://schemas.microsoft.com/office/word/2016/wordml/cid" xmlns:w16="http://schemas.microsoft.com/office/word/2018/wordml" xmlns:w16du="http://schemas.microsoft.com/office/word/2023/wordml/word16du" xmlns:w16sdtdh="http://schemas.microsoft.com/office/word/2020/wordml/sdtdatahash" xmlns:w16se="http://schemas.microsoft.com/office/word/2015/wordml/symex" xmlns:wpg="http://schemas.microsoft.com/office/word/2010/wordprocessingGroup" xmlns:wpi="http://schemas.microsoft.com/office/word/2010/wordprocessingInk" xmlns:wne="http://schemas.microsoft.com/office/word/2006/wordml" xmlns:wps="http://schemas.microsoft.com/office/word/2010/wordprocessingShape" mc:Ignorable="w14 w15 w16se w16cid w16 w16cex w16sdtdh w16du wp14">
+<w:ftr xmlns:wpc="http://schemas.microsoft.com/office/word/2010/wordprocessingCanvas" xmlns:cx="http://schemas.microsoft.com/office/drawing/2014/chartex" xmlns:cx1="http://schemas.microsoft.com/office/drawing/2015/9/8/chartex" xmlns:cx2="http://schemas.microsoft.com/office/drawing/2015/10/21/chartex" xmlns:cx3="http://schemas.microsoft.com/office/drawing/2016/5/9/chartex" xmlns:cx4="http://schemas.microsoft.com/office/drawing/2016/5/10/chartex" xmlns:cx5="http://schemas.microsoft.com/office/drawing/2016/5/11/chartex" xmlns:cx6="http://schemas.microsoft.com/office/drawing/2016/5/12/chartex" xmlns:cx7="http://schemas.microsoft.com/office/drawing/2016/5/13/chartex" xmlns:cx8="http://schemas.microsoft.com/office/drawing/2016/5/14/chartex" xmlns:mc="http://schemas.openxmlformats.org/markup-compatibility/2006" xmlns:aink="http://schemas.microsoft.com/office/drawing/2016/ink" xmlns:am3d="http://schemas.microsoft.com/office/drawing/2017/model3d" xmlns:o="urn:schemas-microsoft-com:office:office" xmlns:oel="http://schemas.microsoft.com/office/2019/extlst" xmlns:r="http://schemas.openxmlformats.org/officeDocument/2006/relationships" xmlns:m="http://schemas.openxmlformats.org/officeDocument/2006/math" xmlns:v="urn:schemas-microsoft-com:vml" xmlns:wp14="http://schemas.microsoft.com/office/word/2010/wordprocessingDrawing" xmlns:wp="http://schemas.openxmlformats.org/drawingml/2006/wordprocessingDrawing" xmlns:w10="urn:schemas-microsoft-com:office:word" xmlns:w="http://schemas.openxmlformats.org/wordprocessingml/2006/main" xmlns:w14="http://schemas.microsoft.com/office/word/2010/wordml" xmlns:w15="http://schemas.microsoft.com/office/word/2012/wordml" xmlns:w16cex="http://schemas.microsoft.com/office/word/2018/wordml/cex" xmlns:w16cid="http://schemas.microsoft.com/office/word/2016/wordml/cid" xmlns:w16="http://schemas.microsoft.com/office/word/2018/wordml" xmlns:w16du="http://schemas.microsoft.com/office/word/2023/wordml/word16du" xmlns:w16sdtdh="http://schemas.microsoft.com/office/word/2020/wordml/sdtdatahash" xmlns:w16sdtfl="http://schemas.microsoft.com/office/word/2024/wordml/sdtformatlock" xmlns:w16se="http://schemas.microsoft.com/office/word/2015/wordml/symex" xmlns:wpg="http://schemas.microsoft.com/office/word/2010/wordprocessingGroup" xmlns:wpi="http://schemas.microsoft.com/office/word/2010/wordprocessingInk" xmlns:wne="http://schemas.microsoft.com/office/word/2006/wordml" xmlns:wps="http://schemas.microsoft.com/office/word/2010/wordprocessingShape" mc:Ignorable="w14 w15 w16se w16cid w16 w16cex w16sdtdh w16sdtfl w16du wp14">
   <w:p>
     <w:pPr>
       <w:jc w:val="center"/>
@@ -4536,7 +4523,7 @@
 </file>
 
 <file path=word/footnotes.xml><?xml version="1.0" encoding="utf-8"?>
-<w:footnotes xmlns:wpc="http://schemas.microsoft.com/office/word/2010/wordprocessingCanvas" xmlns:cx="http://schemas.microsoft.com/office/drawing/2014/chartex" xmlns:cx1="http://schemas.microsoft.com/office/drawing/2015/9/8/chartex" xmlns:cx2="http://schemas.microsoft.com/office/drawing/2015/10/21/chartex" xmlns:cx3="http://schemas.microsoft.com/office/drawing/2016/5/9/chartex" xmlns:cx4="http://schemas.microsoft.com/office/drawing/2016/5/10/chartex" xmlns:cx5="http://schemas.microsoft.com/office/drawing/2016/5/11/chartex" xmlns:cx6="http://schemas.microsoft.com/office/drawing/2016/5/12/chartex" xmlns:cx7="http://schemas.microsoft.com/office/drawing/2016/5/13/chartex" xmlns:cx8="http://schemas.microsoft.com/office/drawing/2016/5/14/chartex" xmlns:mc="http://schemas.openxmlformats.org/markup-compatibility/2006" xmlns:aink="http://schemas.microsoft.com/office/drawing/2016/ink" xmlns:am3d="http://schemas.microsoft.com/office/drawing/2017/model3d" xmlns:o="urn:schemas-microsoft-com:office:office" xmlns:oel="http://schemas.microsoft.com/office/2019/extlst" xmlns:r="http://schemas.openxmlformats.org/officeDocument/2006/relationships" xmlns:m="http://schemas.openxmlformats.org/officeDocument/2006/math" xmlns:v="urn:schemas-microsoft-com:vml" xmlns:wp14="http://schemas.microsoft.com/office/word/2010/wordprocessingDrawing" xmlns:wp="http://schemas.openxmlformats.org/drawingml/2006/wordprocessingDrawing" xmlns:w10="urn:schemas-microsoft-com:office:word" xmlns:w="http://schemas.openxmlformats.org/wordprocessingml/2006/main" xmlns:w14="http://schemas.microsoft.com/office/word/2010/wordml" xmlns:w15="http://schemas.microsoft.com/office/word/2012/wordml" xmlns:w16cex="http://schemas.microsoft.com/office/word/2018/wordml/cex" xmlns:w16cid="http://schemas.microsoft.com/office/word/2016/wordml/cid" xmlns:w16="http://schemas.microsoft.com/office/word/2018/wordml" xmlns:w16du="http://schemas.microsoft.com/office/word/2023/wordml/word16du" xmlns:w16sdtdh="http://schemas.microsoft.com/office/word/2020/wordml/sdtdatahash" xmlns:w16se="http://schemas.microsoft.com/office/word/2015/wordml/symex" xmlns:wpg="http://schemas.microsoft.com/office/word/2010/wordprocessingGroup" xmlns:wpi="http://schemas.microsoft.com/office/word/2010/wordprocessingInk" xmlns:wne="http://schemas.microsoft.com/office/word/2006/wordml" xmlns:wps="http://schemas.microsoft.com/office/word/2010/wordprocessingShape" mc:Ignorable="w14 w15 w16se w16cid w16 w16cex w16sdtdh w16du wp14">
+<w:footnotes xmlns:wpc="http://schemas.microsoft.com/office/word/2010/wordprocessingCanvas" xmlns:cx="http://schemas.microsoft.com/office/drawing/2014/chartex" xmlns:cx1="http://schemas.microsoft.com/office/drawing/2015/9/8/chartex" xmlns:cx2="http://schemas.microsoft.com/office/drawing/2015/10/21/chartex" xmlns:cx3="http://schemas.microsoft.com/office/drawing/2016/5/9/chartex" xmlns:cx4="http://schemas.microsoft.com/office/drawing/2016/5/10/chartex" xmlns:cx5="http://schemas.microsoft.com/office/drawing/2016/5/11/chartex" xmlns:cx6="http://schemas.microsoft.com/office/drawing/2016/5/12/chartex" xmlns:cx7="http://schemas.microsoft.com/office/drawing/2016/5/13/chartex" xmlns:cx8="http://schemas.microsoft.com/office/drawing/2016/5/14/chartex" xmlns:mc="http://schemas.openxmlformats.org/markup-compatibility/2006" xmlns:aink="http://schemas.microsoft.com/office/drawing/2016/ink" xmlns:am3d="http://schemas.microsoft.com/office/drawing/2017/model3d" xmlns:o="urn:schemas-microsoft-com:office:office" xmlns:oel="http://schemas.microsoft.com/office/2019/extlst" xmlns:r="http://schemas.openxmlformats.org/officeDocument/2006/relationships" xmlns:m="http://schemas.openxmlformats.org/officeDocument/2006/math" xmlns:v="urn:schemas-microsoft-com:vml" xmlns:wp14="http://schemas.microsoft.com/office/word/2010/wordprocessingDrawing" xmlns:wp="http://schemas.openxmlformats.org/drawingml/2006/wordprocessingDrawing" xmlns:w10="urn:schemas-microsoft-com:office:word" xmlns:w="http://schemas.openxmlformats.org/wordprocessingml/2006/main" xmlns:w14="http://schemas.microsoft.com/office/word/2010/wordml" xmlns:w15="http://schemas.microsoft.com/office/word/2012/wordml" xmlns:w16cex="http://schemas.microsoft.com/office/word/2018/wordml/cex" xmlns:w16cid="http://schemas.microsoft.com/office/word/2016/wordml/cid" xmlns:w16="http://schemas.microsoft.com/office/word/2018/wordml" xmlns:w16du="http://schemas.microsoft.com/office/word/2023/wordml/word16du" xmlns:w16sdtdh="http://schemas.microsoft.com/office/word/2020/wordml/sdtdatahash" xmlns:w16sdtfl="http://schemas.microsoft.com/office/word/2024/wordml/sdtformatlock" xmlns:w16se="http://schemas.microsoft.com/office/word/2015/wordml/symex" xmlns:wpg="http://schemas.microsoft.com/office/word/2010/wordprocessingGroup" xmlns:wpi="http://schemas.microsoft.com/office/word/2010/wordprocessingInk" xmlns:wne="http://schemas.microsoft.com/office/word/2006/wordml" xmlns:wps="http://schemas.microsoft.com/office/word/2010/wordprocessingShape" mc:Ignorable="w14 w15 w16se w16cid w16 w16cex w16sdtdh w16sdtfl w16du wp14">
   <w:footnote w:type="separator" w:id="-1">
     <w:p>
       <w:pPr>
@@ -4568,7 +4555,7 @@
 </file>
 
 <file path=word/header1.xml><?xml version="1.0" encoding="utf-8"?>
-<w:hdr xmlns:wpc="http://schemas.microsoft.com/office/word/2010/wordprocessingCanvas" xmlns:cx="http://schemas.microsoft.com/office/drawing/2014/chartex" xmlns:cx1="http://schemas.microsoft.com/office/drawing/2015/9/8/chartex" xmlns:cx2="http://schemas.microsoft.com/office/drawing/2015/10/21/chartex" xmlns:cx3="http://schemas.microsoft.com/office/drawing/2016/5/9/chartex" xmlns:cx4="http://schemas.microsoft.com/office/drawing/2016/5/10/chartex" xmlns:cx5="http://schemas.microsoft.com/office/drawing/2016/5/11/chartex" xmlns:cx6="http://schemas.microsoft.com/office/drawing/2016/5/12/chartex" xmlns:cx7="http://schemas.microsoft.com/office/drawing/2016/5/13/chartex" xmlns:cx8="http://schemas.microsoft.com/office/drawing/2016/5/14/chartex" xmlns:mc="http://schemas.openxmlformats.org/markup-compatibility/2006" xmlns:aink="http://schemas.microsoft.com/office/drawing/2016/ink" xmlns:am3d="http://schemas.microsoft.com/office/drawing/2017/model3d" xmlns:o="urn:schemas-microsoft-com:office:office" xmlns:oel="http://schemas.microsoft.com/office/2019/extlst" xmlns:r="http://schemas.openxmlformats.org/officeDocument/2006/relationships" xmlns:m="http://schemas.openxmlformats.org/officeDocument/2006/math" xmlns:v="urn:schemas-microsoft-com:vml" xmlns:wp14="http://schemas.microsoft.com/office/word/2010/wordprocessingDrawing" xmlns:wp="http://schemas.openxmlformats.org/drawingml/2006/wordprocessingDrawing" xmlns:w10="urn:schemas-microsoft-com:office:word" xmlns:w="http://schemas.openxmlformats.org/wordprocessingml/2006/main" xmlns:w14="http://schemas.microsoft.com/office/word/2010/wordml" xmlns:w15="http://schemas.microsoft.com/office/word/2012/wordml" xmlns:w16cex="http://schemas.microsoft.com/office/word/2018/wordml/cex" xmlns:w16cid="http://schemas.microsoft.com/office/word/2016/wordml/cid" xmlns:w16="http://schemas.microsoft.com/office/word/2018/wordml" xmlns:w16du="http://schemas.microsoft.com/office/word/2023/wordml/word16du" xmlns:w16sdtdh="http://schemas.microsoft.com/office/word/2020/wordml/sdtdatahash" xmlns:w16se="http://schemas.microsoft.com/office/word/2015/wordml/symex" xmlns:wpg="http://schemas.microsoft.com/office/word/2010/wordprocessingGroup" xmlns:wpi="http://schemas.microsoft.com/office/word/2010/wordprocessingInk" xmlns:wne="http://schemas.microsoft.com/office/word/2006/wordml" xmlns:wps="http://schemas.microsoft.com/office/word/2010/wordprocessingShape" mc:Ignorable="w14 w15 w16se w16cid w16 w16cex w16sdtdh w16du wp14">
+<w:hdr xmlns:wpc="http://schemas.microsoft.com/office/word/2010/wordprocessingCanvas" xmlns:cx="http://schemas.microsoft.com/office/drawing/2014/chartex" xmlns:cx1="http://schemas.microsoft.com/office/drawing/2015/9/8/chartex" xmlns:cx2="http://schemas.microsoft.com/office/drawing/2015/10/21/chartex" xmlns:cx3="http://schemas.microsoft.com/office/drawing/2016/5/9/chartex" xmlns:cx4="http://schemas.microsoft.com/office/drawing/2016/5/10/chartex" xmlns:cx5="http://schemas.microsoft.com/office/drawing/2016/5/11/chartex" xmlns:cx6="http://schemas.microsoft.com/office/drawing/2016/5/12/chartex" xmlns:cx7="http://schemas.microsoft.com/office/drawing/2016/5/13/chartex" xmlns:cx8="http://schemas.microsoft.com/office/drawing/2016/5/14/chartex" xmlns:mc="http://schemas.openxmlformats.org/markup-compatibility/2006" xmlns:aink="http://schemas.microsoft.com/office/drawing/2016/ink" xmlns:am3d="http://schemas.microsoft.com/office/drawing/2017/model3d" xmlns:o="urn:schemas-microsoft-com:office:office" xmlns:oel="http://schemas.microsoft.com/office/2019/extlst" xmlns:r="http://schemas.openxmlformats.org/officeDocument/2006/relationships" xmlns:m="http://schemas.openxmlformats.org/officeDocument/2006/math" xmlns:v="urn:schemas-microsoft-com:vml" xmlns:wp14="http://schemas.microsoft.com/office/word/2010/wordprocessingDrawing" xmlns:wp="http://schemas.openxmlformats.org/drawingml/2006/wordprocessingDrawing" xmlns:w10="urn:schemas-microsoft-com:office:word" xmlns:w="http://schemas.openxmlformats.org/wordprocessingml/2006/main" xmlns:w14="http://schemas.microsoft.com/office/word/2010/wordml" xmlns:w15="http://schemas.microsoft.com/office/word/2012/wordml" xmlns:w16cex="http://schemas.microsoft.com/office/word/2018/wordml/cex" xmlns:w16cid="http://schemas.microsoft.com/office/word/2016/wordml/cid" xmlns:w16="http://schemas.microsoft.com/office/word/2018/wordml" xmlns:w16du="http://schemas.microsoft.com/office/word/2023/wordml/word16du" xmlns:w16sdtdh="http://schemas.microsoft.com/office/word/2020/wordml/sdtdatahash" xmlns:w16sdtfl="http://schemas.microsoft.com/office/word/2024/wordml/sdtformatlock" xmlns:w16se="http://schemas.microsoft.com/office/word/2015/wordml/symex" xmlns:wpg="http://schemas.microsoft.com/office/word/2010/wordprocessingGroup" xmlns:wpi="http://schemas.microsoft.com/office/word/2010/wordprocessingInk" xmlns:wne="http://schemas.microsoft.com/office/word/2006/wordml" xmlns:wps="http://schemas.microsoft.com/office/word/2010/wordprocessingShape" mc:Ignorable="w14 w15 w16se w16cid w16 w16cex w16sdtdh w16sdtfl w16du wp14">
   <w:p>
     <w:pPr>
       <w:pStyle w:val="Header"/>
@@ -4637,7 +4624,7 @@
 </file>
 
 <file path=word/numbering.xml><?xml version="1.0" encoding="utf-8"?>
-<w:numbering xmlns:wpc="http://schemas.microsoft.com/office/word/2010/wordprocessingCanvas" xmlns:cx="http://schemas.microsoft.com/office/drawing/2014/chartex" xmlns:cx1="http://schemas.microsoft.com/office/drawing/2015/9/8/chartex" xmlns:cx2="http://schemas.microsoft.com/office/drawing/2015/10/21/chartex" xmlns:cx3="http://schemas.microsoft.com/office/drawing/2016/5/9/chartex" xmlns:cx4="http://schemas.microsoft.com/office/drawing/2016/5/10/chartex" xmlns:cx5="http://schemas.microsoft.com/office/drawing/2016/5/11/chartex" xmlns:cx6="http://schemas.microsoft.com/office/drawing/2016/5/12/chartex" xmlns:cx7="http://schemas.microsoft.com/office/drawing/2016/5/13/chartex" xmlns:cx8="http://schemas.microsoft.com/office/drawing/2016/5/14/chartex" xmlns:mc="http://schemas.openxmlformats.org/markup-compatibility/2006" xmlns:aink="http://schemas.microsoft.com/office/drawing/2016/ink" xmlns:am3d="http://schemas.microsoft.com/office/drawing/2017/model3d" xmlns:o="urn:schemas-microsoft-com:office:office" xmlns:oel="http://schemas.microsoft.com/office/2019/extlst" xmlns:r="http://schemas.openxmlformats.org/officeDocument/2006/relationships" xmlns:m="http://schemas.openxmlformats.org/officeDocument/2006/math" xmlns:v="urn:schemas-microsoft-com:vml" xmlns:wp14="http://schemas.microsoft.com/office/word/2010/wordprocessingDrawing" xmlns:wp="http://schemas.openxmlformats.org/drawingml/2006/wordprocessingDrawing" xmlns:w10="urn:schemas-microsoft-com:office:word" xmlns:w="http://schemas.openxmlformats.org/wordprocessingml/2006/main" xmlns:w14="http://schemas.microsoft.com/office/word/2010/wordml" xmlns:w15="http://schemas.microsoft.com/office/word/2012/wordml" xmlns:w16cex="http://schemas.microsoft.com/office/word/2018/wordml/cex" xmlns:w16cid="http://schemas.microsoft.com/office/word/2016/wordml/cid" xmlns:w16="http://schemas.microsoft.com/office/word/2018/wordml" xmlns:w16du="http://schemas.microsoft.com/office/word/2023/wordml/word16du" xmlns:w16sdtdh="http://schemas.microsoft.com/office/word/2020/wordml/sdtdatahash" xmlns:w16se="http://schemas.microsoft.com/office/word/2015/wordml/symex" xmlns:wpg="http://schemas.microsoft.com/office/word/2010/wordprocessingGroup" xmlns:wpi="http://schemas.microsoft.com/office/word/2010/wordprocessingInk" xmlns:wne="http://schemas.microsoft.com/office/word/2006/wordml" xmlns:wps="http://schemas.microsoft.com/office/word/2010/wordprocessingShape" mc:Ignorable="w14 w15 w16se w16cid w16 w16cex w16sdtdh w16du wp14">
+<w:numbering xmlns:wpc="http://schemas.microsoft.com/office/word/2010/wordprocessingCanvas" xmlns:cx="http://schemas.microsoft.com/office/drawing/2014/chartex" xmlns:cx1="http://schemas.microsoft.com/office/drawing/2015/9/8/chartex" xmlns:cx2="http://schemas.microsoft.com/office/drawing/2015/10/21/chartex" xmlns:cx3="http://schemas.microsoft.com/office/drawing/2016/5/9/chartex" xmlns:cx4="http://schemas.microsoft.com/office/drawing/2016/5/10/chartex" xmlns:cx5="http://schemas.microsoft.com/office/drawing/2016/5/11/chartex" xmlns:cx6="http://schemas.microsoft.com/office/drawing/2016/5/12/chartex" xmlns:cx7="http://schemas.microsoft.com/office/drawing/2016/5/13/chartex" xmlns:cx8="http://schemas.microsoft.com/office/drawing/2016/5/14/chartex" xmlns:mc="http://schemas.openxmlformats.org/markup-compatibility/2006" xmlns:aink="http://schemas.microsoft.com/office/drawing/2016/ink" xmlns:am3d="http://schemas.microsoft.com/office/drawing/2017/model3d" xmlns:o="urn:schemas-microsoft-com:office:office" xmlns:oel="http://schemas.microsoft.com/office/2019/extlst" xmlns:r="http://schemas.openxmlformats.org/officeDocument/2006/relationships" xmlns:m="http://schemas.openxmlformats.org/officeDocument/2006/math" xmlns:v="urn:schemas-microsoft-com:vml" xmlns:wp14="http://schemas.microsoft.com/office/word/2010/wordprocessingDrawing" xmlns:wp="http://schemas.openxmlformats.org/drawingml/2006/wordprocessingDrawing" xmlns:w10="urn:schemas-microsoft-com:office:word" xmlns:w="http://schemas.openxmlformats.org/wordprocessingml/2006/main" xmlns:w14="http://schemas.microsoft.com/office/word/2010/wordml" xmlns:w15="http://schemas.microsoft.com/office/word/2012/wordml" xmlns:w16cex="http://schemas.microsoft.com/office/word/2018/wordml/cex" xmlns:w16cid="http://schemas.microsoft.com/office/word/2016/wordml/cid" xmlns:w16="http://schemas.microsoft.com/office/word/2018/wordml" xmlns:w16du="http://schemas.microsoft.com/office/word/2023/wordml/word16du" xmlns:w16sdtdh="http://schemas.microsoft.com/office/word/2020/wordml/sdtdatahash" xmlns:w16sdtfl="http://schemas.microsoft.com/office/word/2024/wordml/sdtformatlock" xmlns:w16se="http://schemas.microsoft.com/office/word/2015/wordml/symex" xmlns:wpg="http://schemas.microsoft.com/office/word/2010/wordprocessingGroup" xmlns:wpi="http://schemas.microsoft.com/office/word/2010/wordprocessingInk" xmlns:wne="http://schemas.microsoft.com/office/word/2006/wordml" xmlns:wps="http://schemas.microsoft.com/office/word/2010/wordprocessingShape" mc:Ignorable="w14 w15 w16se w16cid w16 w16cex w16sdtdh w16sdtfl w16du wp14">
   <w:abstractNum w:abstractNumId="0" w15:restartNumberingAfterBreak="0">
     <w:nsid w:val="0024007A"/>
     <w:multiLevelType w:val="hybridMultilevel"/>
@@ -7279,7 +7266,7 @@
 </file>
 
 <file path=word/styles.xml><?xml version="1.0" encoding="utf-8"?>
-<w:styles xmlns:mc="http://schemas.openxmlformats.org/markup-compatibility/2006" xmlns:r="http://schemas.openxmlformats.org/officeDocument/2006/relationships" xmlns:w="http://schemas.openxmlformats.org/wordprocessingml/2006/main" xmlns:w14="http://schemas.microsoft.com/office/word/2010/wordml" xmlns:w15="http://schemas.microsoft.com/office/word/2012/wordml" xmlns:w16cex="http://schemas.microsoft.com/office/word/2018/wordml/cex" xmlns:w16cid="http://schemas.microsoft.com/office/word/2016/wordml/cid" xmlns:w16="http://schemas.microsoft.com/office/word/2018/wordml" xmlns:w16du="http://schemas.microsoft.com/office/word/2023/wordml/word16du" xmlns:w16sdtdh="http://schemas.microsoft.com/office/word/2020/wordml/sdtdatahash" xmlns:w16se="http://schemas.microsoft.com/office/word/2015/wordml/symex" mc:Ignorable="w14 w15 w16se w16cid w16 w16cex w16sdtdh w16du">
+<w:styles xmlns:mc="http://schemas.openxmlformats.org/markup-compatibility/2006" xmlns:r="http://schemas.openxmlformats.org/officeDocument/2006/relationships" xmlns:w="http://schemas.openxmlformats.org/wordprocessingml/2006/main" xmlns:w14="http://schemas.microsoft.com/office/word/2010/wordml" xmlns:w15="http://schemas.microsoft.com/office/word/2012/wordml" xmlns:w16cex="http://schemas.microsoft.com/office/word/2018/wordml/cex" xmlns:w16cid="http://schemas.microsoft.com/office/word/2016/wordml/cid" xmlns:w16="http://schemas.microsoft.com/office/word/2018/wordml" xmlns:w16du="http://schemas.microsoft.com/office/word/2023/wordml/word16du" xmlns:w16sdtdh="http://schemas.microsoft.com/office/word/2020/wordml/sdtdatahash" xmlns:w16sdtfl="http://schemas.microsoft.com/office/word/2024/wordml/sdtformatlock" xmlns:w16se="http://schemas.microsoft.com/office/word/2015/wordml/symex" mc:Ignorable="w14 w15 w16se w16cid w16 w16cex w16sdtdh w16sdtfl w16du">
   <w:docDefaults>
     <w:rPrDefault>
       <w:rPr>
@@ -8500,30 +8487,6 @@
 </file>
 
 <file path=customXml/item1.xml><?xml version="1.0" encoding="utf-8"?>
-<?mso-contentType ?>
-<FormTemplates xmlns="http://schemas.microsoft.com/sharepoint/v3/contenttype/forms">
-  <Display>DocumentLibraryForm</Display>
-  <Edit>DocumentLibraryForm</Edit>
-  <New>DocumentLibraryForm</New>
-</FormTemplates>
-</file>
-
-<file path=customXml/item2.xml><?xml version="1.0" encoding="utf-8"?>
-<b:Sources xmlns:b="http://schemas.openxmlformats.org/officeDocument/2006/bibliography" xmlns="http://schemas.openxmlformats.org/officeDocument/2006/bibliography" SelectedStyle="\APASixthEditionOfficeOnline.xsl" StyleName="APA" Version="6"/>
-</file>
-
-<file path=customXml/item3.xml><?xml version="1.0" encoding="utf-8"?>
-<p:properties xmlns:p="http://schemas.microsoft.com/office/2006/metadata/properties" xmlns:xsi="http://www.w3.org/2001/XMLSchema-instance" xmlns:pc="http://schemas.microsoft.com/office/infopath/2007/PartnerControls">
-  <documentManagement>
-    <TaxCatchAll xmlns="32dd6115-ce5d-46b4-b638-9e7d5ca6cbee" xsi:nil="true"/>
-    <lcf76f155ced4ddcb4097134ff3c332f xmlns="094ecc41-7a37-40c9-8390-f18431712098">
-      <Terms xmlns="http://schemas.microsoft.com/office/infopath/2007/PartnerControls"/>
-    </lcf76f155ced4ddcb4097134ff3c332f>
-  </documentManagement>
-</p:properties>
-</file>
-
-<file path=customXml/item4.xml><?xml version="1.0" encoding="utf-8"?>
 <ct:contentTypeSchema xmlns:ct="http://schemas.microsoft.com/office/2006/metadata/contentType" xmlns:ma="http://schemas.microsoft.com/office/2006/metadata/properties/metaAttributes" ct:_="" ma:_="" ma:contentTypeName="Document" ma:contentTypeID="0x010100D5188FA4F7421B4A93E65E307A769E27" ma:contentTypeVersion="15" ma:contentTypeDescription="Een nieuw document maken." ma:contentTypeScope="" ma:versionID="9bfd002f47f5f7e7b2724518f3fad1a5">
   <xsd:schema xmlns:xsd="http://www.w3.org/2001/XMLSchema" xmlns:xs="http://www.w3.org/2001/XMLSchema" xmlns:p="http://schemas.microsoft.com/office/2006/metadata/properties" xmlns:ns2="094ecc41-7a37-40c9-8390-f18431712098" xmlns:ns3="32dd6115-ce5d-46b4-b638-9e7d5ca6cbee" targetNamespace="http://schemas.microsoft.com/office/2006/metadata/properties" ma:root="true" ma:fieldsID="e2c1118370456e9a6d2939e9bd0f2e89" ns2:_="" ns3:_="">
     <xsd:import namespace="094ecc41-7a37-40c9-8390-f18431712098"/>
@@ -8758,23 +8721,50 @@
 </ct:contentTypeSchema>
 </file>
 
+<file path=customXml/item2.xml><?xml version="1.0" encoding="utf-8"?>
+<p:properties xmlns:p="http://schemas.microsoft.com/office/2006/metadata/properties" xmlns:xsi="http://www.w3.org/2001/XMLSchema-instance" xmlns:pc="http://schemas.microsoft.com/office/infopath/2007/PartnerControls">
+  <documentManagement>
+    <TaxCatchAll xmlns="32dd6115-ce5d-46b4-b638-9e7d5ca6cbee" xsi:nil="true"/>
+    <lcf76f155ced4ddcb4097134ff3c332f xmlns="094ecc41-7a37-40c9-8390-f18431712098">
+      <Terms xmlns="http://schemas.microsoft.com/office/infopath/2007/PartnerControls"/>
+    </lcf76f155ced4ddcb4097134ff3c332f>
+  </documentManagement>
+</p:properties>
+</file>
+
+<file path=customXml/item3.xml><?xml version="1.0" encoding="utf-8"?>
+<b:Sources xmlns:b="http://schemas.openxmlformats.org/officeDocument/2006/bibliography" xmlns="http://schemas.openxmlformats.org/officeDocument/2006/bibliography" SelectedStyle="\APASixthEditionOfficeOnline.xsl" StyleName="APA" Version="6"/>
+</file>
+
+<file path=customXml/item4.xml><?xml version="1.0" encoding="utf-8"?>
+<?mso-contentType ?>
+<FormTemplates xmlns="http://schemas.microsoft.com/sharepoint/v3/contenttype/forms">
+  <Display>DocumentLibraryForm</Display>
+  <Edit>DocumentLibraryForm</Edit>
+  <New>DocumentLibraryForm</New>
+</FormTemplates>
+</file>
+
 <file path=customXml/itemProps1.xml><?xml version="1.0" encoding="utf-8"?>
-<ds:datastoreItem xmlns:ds="http://schemas.openxmlformats.org/officeDocument/2006/customXml" ds:itemID="{C6916C6B-E06E-47CD-A094-BBBE44C5EA8C}">
+<ds:datastoreItem xmlns:ds="http://schemas.openxmlformats.org/officeDocument/2006/customXml" ds:itemID="{A8310BF5-90B3-4BF4-A9DA-D551CA39E9A4}">
   <ds:schemaRefs>
-    <ds:schemaRef ds:uri="http://schemas.microsoft.com/sharepoint/v3/contenttype/forms"/>
+    <ds:schemaRef ds:uri="http://schemas.microsoft.com/office/2006/metadata/contentType"/>
+    <ds:schemaRef ds:uri="http://schemas.microsoft.com/office/2006/metadata/properties/metaAttributes"/>
+    <ds:schemaRef ds:uri="http://www.w3.org/2001/XMLSchema"/>
+    <ds:schemaRef ds:uri="http://schemas.microsoft.com/office/2006/metadata/properties"/>
+    <ds:schemaRef ds:uri="094ecc41-7a37-40c9-8390-f18431712098"/>
+    <ds:schemaRef ds:uri="32dd6115-ce5d-46b4-b638-9e7d5ca6cbee"/>
+    <ds:schemaRef ds:uri="http://schemas.microsoft.com/office/2006/documentManagement/types"/>
+    <ds:schemaRef ds:uri="http://schemas.microsoft.com/office/infopath/2007/PartnerControls"/>
+    <ds:schemaRef ds:uri="http://schemas.openxmlformats.org/package/2006/metadata/core-properties"/>
+    <ds:schemaRef ds:uri="http://purl.org/dc/elements/1.1/"/>
+    <ds:schemaRef ds:uri="http://purl.org/dc/terms/"/>
+    <ds:schemaRef ds:uri="http://schemas.microsoft.com/internal/obd"/>
   </ds:schemaRefs>
 </ds:datastoreItem>
 </file>
 
 <file path=customXml/itemProps2.xml><?xml version="1.0" encoding="utf-8"?>
-<ds:datastoreItem xmlns:ds="http://schemas.openxmlformats.org/officeDocument/2006/customXml" ds:itemID="{72B7D650-2FAA-4D72-B587-235E59E6AC26}">
-  <ds:schemaRefs>
-    <ds:schemaRef ds:uri="http://schemas.openxmlformats.org/officeDocument/2006/bibliography"/>
-  </ds:schemaRefs>
-</ds:datastoreItem>
-</file>
-
-<file path=customXml/itemProps3.xml><?xml version="1.0" encoding="utf-8"?>
 <ds:datastoreItem xmlns:ds="http://schemas.openxmlformats.org/officeDocument/2006/customXml" ds:itemID="{846B1C81-E993-40E7-BCC5-DA63F0CD945C}">
   <ds:schemaRefs>
     <ds:schemaRef ds:uri="http://schemas.microsoft.com/office/2006/metadata/properties"/>
@@ -8785,6 +8775,18 @@
 </ds:datastoreItem>
 </file>
 
+<file path=customXml/itemProps3.xml><?xml version="1.0" encoding="utf-8"?>
+<ds:datastoreItem xmlns:ds="http://schemas.openxmlformats.org/officeDocument/2006/customXml" ds:itemID="{72B7D650-2FAA-4D72-B587-235E59E6AC26}">
+  <ds:schemaRefs>
+    <ds:schemaRef ds:uri="http://schemas.openxmlformats.org/officeDocument/2006/bibliography"/>
+  </ds:schemaRefs>
+</ds:datastoreItem>
+</file>
+
 <file path=customXml/itemProps4.xml><?xml version="1.0" encoding="utf-8"?>
-<ds:datastoreItem xmlns:ds="http://schemas.openxmlformats.org/officeDocument/2006/customXml" ds:itemID="{A8310BF5-90B3-4BF4-A9DA-D551CA39E9A4}"/>
+<ds:datastoreItem xmlns:ds="http://schemas.openxmlformats.org/officeDocument/2006/customXml" ds:itemID="{C6916C6B-E06E-47CD-A094-BBBE44C5EA8C}">
+  <ds:schemaRefs>
+    <ds:schemaRef ds:uri="http://schemas.microsoft.com/sharepoint/v3/contenttype/forms"/>
+  </ds:schemaRefs>
+</ds:datastoreItem>
 </file>
</xml_diff>

<commit_message>
log start gemaakt dit weekend af
</commit_message>
<xml_diff>
--- a/Sjablonen/Sjablonen (Esat)/B1K2W1 (template) -  Log.docx
+++ b/Sjablonen/Sjablonen (Esat)/B1K2W1 (template) -  Log.docx
@@ -1551,8 +1551,17 @@
           <w:b/>
           <w:bCs/>
         </w:rPr>
-        <w:t>Daily StandUp</w:t>
-      </w:r>
+        <w:t xml:space="preserve">Daily </w:t>
+      </w:r>
+      <w:proofErr w:type="spellStart"/>
+      <w:r>
+        <w:rPr>
+          <w:b/>
+          <w:bCs/>
+        </w:rPr>
+        <w:t>StandUp</w:t>
+      </w:r>
+      <w:proofErr w:type="spellEnd"/>
       <w:r>
         <w:rPr>
           <w:b/>
@@ -1600,6 +1609,9 @@
         <w:br/>
       </w:r>
       <w:r>
+        <w:rPr>
+          <w:noProof/>
+        </w:rPr>
         <w:drawing>
           <wp:inline distT="0" distB="0" distL="0" distR="0" wp14:anchorId="7C50CA1A" wp14:editId="3DEAFE59">
             <wp:extent cx="2145597" cy="1157468"/>
@@ -1695,6 +1707,9 @@
         <w:br/>
       </w:r>
       <w:r>
+        <w:rPr>
+          <w:noProof/>
+        </w:rPr>
         <w:drawing>
           <wp:inline distT="0" distB="0" distL="0" distR="0" wp14:anchorId="6E89D0C9" wp14:editId="00878273">
             <wp:extent cx="4317357" cy="1985928"/>
@@ -1789,7 +1804,23 @@
           <w:i w:val="0"/>
           <w:iCs/>
         </w:rPr>
-        <w:t xml:space="preserve">De Unity project is aangemaakt en wij hebben taken verdeeld tussen de teamgenoten, de rest van de dag was meer onderzoek over hoe </w:t>
+        <w:t xml:space="preserve">De </w:t>
+      </w:r>
+      <w:proofErr w:type="spellStart"/>
+      <w:r>
+        <w:rPr>
+          <w:i w:val="0"/>
+          <w:iCs/>
+        </w:rPr>
+        <w:t>Unity</w:t>
+      </w:r>
+      <w:proofErr w:type="spellEnd"/>
+      <w:r>
+        <w:rPr>
+          <w:i w:val="0"/>
+          <w:iCs/>
+        </w:rPr>
+        <w:t xml:space="preserve"> project is aangemaakt en wij hebben taken verdeeld tussen de teamgenoten, de rest van de dag was meer onderzoek over hoe </w:t>
       </w:r>
       <w:r>
         <w:rPr>
@@ -2121,6 +2152,29 @@
       <w:r>
         <w:br/>
       </w:r>
+      <w:r>
+        <w:rPr>
+          <w:i w:val="0"/>
+          <w:iCs/>
+        </w:rPr>
+        <w:t xml:space="preserve">Zoals ik zei gewoon </w:t>
+      </w:r>
+      <w:proofErr w:type="spellStart"/>
+      <w:r>
+        <w:rPr>
+          <w:i w:val="0"/>
+          <w:iCs/>
+        </w:rPr>
+        <w:t>focusen</w:t>
+      </w:r>
+      <w:proofErr w:type="spellEnd"/>
+      <w:r>
+        <w:rPr>
+          <w:i w:val="0"/>
+          <w:iCs/>
+        </w:rPr>
+        <w:t>.</w:t>
+      </w:r>
     </w:p>
     <w:p>
       <w:pPr>
@@ -2202,6 +2256,9 @@
       <w:r>
         <w:br/>
       </w:r>
+      <w:r>
+        <w:t>Het gaat goed</w:t>
+      </w:r>
     </w:p>
     <w:p>
       <w:pPr>
@@ -2254,7 +2311,15 @@
         <w:t xml:space="preserve"> </w:t>
       </w:r>
       <w:r>
-        <w:t>wil je volgende werkdag weer oppakken/ ook te gebruiken voor je volgende Daily standUp?</w:t>
+        <w:t xml:space="preserve">wil je volgende werkdag weer oppakken/ ook te gebruiken voor je volgende Daily </w:t>
+      </w:r>
+      <w:proofErr w:type="spellStart"/>
+      <w:r>
+        <w:t>standUp</w:t>
+      </w:r>
+      <w:proofErr w:type="spellEnd"/>
+      <w:r>
+        <w:t>?</w:t>
       </w:r>
       <w:r>
         <w:t>]</w:t>
@@ -2262,10 +2327,25 @@
     </w:p>
     <w:p>
       <w:pPr>
+        <w:ind w:left="360"/>
         <w:rPr>
           <w:rFonts w:cstheme="minorHAnsi"/>
         </w:rPr>
       </w:pPr>
+      <w:r>
+        <w:rPr>
+          <w:rFonts w:cstheme="minorHAnsi"/>
+        </w:rPr>
+        <w:t xml:space="preserve">Ik wil gaan starten aan </w:t>
+      </w:r>
+      <w:proofErr w:type="spellStart"/>
+      <w:r>
+        <w:rPr>
+          <w:rFonts w:cstheme="minorHAnsi"/>
+        </w:rPr>
+        <w:t>layers</w:t>
+      </w:r>
+      <w:proofErr w:type="spellEnd"/>
       <w:r>
         <w:rPr>
           <w:rFonts w:cstheme="minorHAnsi"/>
@@ -2296,7 +2376,23 @@
           <w:b/>
           <w:bCs/>
         </w:rPr>
-        <w:t xml:space="preserve">Kopie/screenshot van je Daily StandUp. </w:t>
+        <w:t xml:space="preserve">Kopie/screenshot van je Daily </w:t>
+      </w:r>
+      <w:proofErr w:type="spellStart"/>
+      <w:r>
+        <w:rPr>
+          <w:b/>
+          <w:bCs/>
+        </w:rPr>
+        <w:t>StandUp</w:t>
+      </w:r>
+      <w:proofErr w:type="spellEnd"/>
+      <w:r>
+        <w:rPr>
+          <w:b/>
+          <w:bCs/>
+        </w:rPr>
+        <w:t xml:space="preserve">. </w:t>
       </w:r>
       <w:r>
         <w:rPr>
@@ -2328,6 +2424,43 @@
       </w:r>
       <w:r>
         <w:br/>
+      </w:r>
+      <w:r>
+        <w:drawing>
+          <wp:inline distT="0" distB="0" distL="0" distR="0" wp14:anchorId="0BC1C3B4" wp14:editId="4D822807">
+            <wp:extent cx="3084653" cy="2261467"/>
+            <wp:effectExtent l="0" t="0" r="1905" b="5715"/>
+            <wp:docPr id="496371420" name="Picture 1" descr="A screenshot of a chat&#10;&#10;AI-generated content may be incorrect."/>
+            <wp:cNvGraphicFramePr>
+              <a:graphicFrameLocks xmlns:a="http://schemas.openxmlformats.org/drawingml/2006/main" noChangeAspect="1"/>
+            </wp:cNvGraphicFramePr>
+            <a:graphic xmlns:a="http://schemas.openxmlformats.org/drawingml/2006/main">
+              <a:graphicData uri="http://schemas.openxmlformats.org/drawingml/2006/picture">
+                <pic:pic xmlns:pic="http://schemas.openxmlformats.org/drawingml/2006/picture">
+                  <pic:nvPicPr>
+                    <pic:cNvPr id="496371420" name="Picture 1" descr="A screenshot of a chat&#10;&#10;AI-generated content may be incorrect."/>
+                    <pic:cNvPicPr/>
+                  </pic:nvPicPr>
+                  <pic:blipFill>
+                    <a:blip r:embed="rId14"/>
+                    <a:stretch>
+                      <a:fillRect/>
+                    </a:stretch>
+                  </pic:blipFill>
+                  <pic:spPr>
+                    <a:xfrm>
+                      <a:off x="0" y="0"/>
+                      <a:ext cx="3093952" cy="2268285"/>
+                    </a:xfrm>
+                    <a:prstGeom prst="rect">
+                      <a:avLst/>
+                    </a:prstGeom>
+                  </pic:spPr>
+                </pic:pic>
+              </a:graphicData>
+            </a:graphic>
+          </wp:inline>
+        </w:drawing>
       </w:r>
     </w:p>
     <w:p>
@@ -2370,6 +2503,43 @@
       <w:r>
         <w:br/>
       </w:r>
+      <w:r>
+        <w:drawing>
+          <wp:inline distT="0" distB="0" distL="0" distR="0" wp14:anchorId="3B65F617" wp14:editId="52DD3B1F">
+            <wp:extent cx="5760720" cy="3005455"/>
+            <wp:effectExtent l="0" t="0" r="0" b="4445"/>
+            <wp:docPr id="1186676480" name="Picture 1" descr="A screenshot of a computer&#10;&#10;AI-generated content may be incorrect."/>
+            <wp:cNvGraphicFramePr>
+              <a:graphicFrameLocks xmlns:a="http://schemas.openxmlformats.org/drawingml/2006/main" noChangeAspect="1"/>
+            </wp:cNvGraphicFramePr>
+            <a:graphic xmlns:a="http://schemas.openxmlformats.org/drawingml/2006/main">
+              <a:graphicData uri="http://schemas.openxmlformats.org/drawingml/2006/picture">
+                <pic:pic xmlns:pic="http://schemas.openxmlformats.org/drawingml/2006/picture">
+                  <pic:nvPicPr>
+                    <pic:cNvPr id="1186676480" name="Picture 1" descr="A screenshot of a computer&#10;&#10;AI-generated content may be incorrect."/>
+                    <pic:cNvPicPr/>
+                  </pic:nvPicPr>
+                  <pic:blipFill>
+                    <a:blip r:embed="rId15"/>
+                    <a:stretch>
+                      <a:fillRect/>
+                    </a:stretch>
+                  </pic:blipFill>
+                  <pic:spPr>
+                    <a:xfrm>
+                      <a:off x="0" y="0"/>
+                      <a:ext cx="5760720" cy="3005455"/>
+                    </a:xfrm>
+                    <a:prstGeom prst="rect">
+                      <a:avLst/>
+                    </a:prstGeom>
+                  </pic:spPr>
+                </pic:pic>
+              </a:graphicData>
+            </a:graphic>
+          </wp:inline>
+        </w:drawing>
+      </w:r>
     </w:p>
     <w:p>
       <w:pPr>
@@ -2405,6 +2575,17 @@
       <w:r>
         <w:br/>
       </w:r>
+      <w:r>
+        <w:t xml:space="preserve">niet veel ik ben bezig geweest met het opzoeken en vragen aan andere mensen hoe ik mijn taak dat is </w:t>
+      </w:r>
+      <w:proofErr w:type="spellStart"/>
+      <w:r>
+        <w:t>tile</w:t>
+      </w:r>
+      <w:proofErr w:type="spellEnd"/>
+      <w:r>
+        <w:t xml:space="preserve"> types zou moeten doen</w:t>
+      </w:r>
     </w:p>
     <w:p>
       <w:pPr>
@@ -2440,6 +2621,14 @@
       <w:r>
         <w:br/>
       </w:r>
+      <w:r>
+        <w:t xml:space="preserve">mijn uitdagingen blijven meestal hetzelfde ik heb moeite met werk afkrijgen </w:t>
+      </w:r>
+      <w:proofErr w:type="spellStart"/>
+      <w:r>
+        <w:t>optijd</w:t>
+      </w:r>
+      <w:proofErr w:type="spellEnd"/>
     </w:p>
     <w:p>
       <w:pPr>
@@ -2467,6 +2656,20 @@
         <w:t>[Wat heb je geleerd en neem je mee naar de volgende sprint]</w:t>
       </w:r>
     </w:p>
+    <w:p>
+      <w:pPr>
+        <w:ind w:left="360"/>
+      </w:pPr>
+      <w:r>
+        <w:rPr>
+          <w:rFonts w:eastAsiaTheme="majorEastAsia" w:cstheme="majorBidi"/>
+          <w:i/>
+          <w:color w:val="000000" w:themeColor="text1"/>
+          <w:szCs w:val="24"/>
+        </w:rPr>
+        <w:t>Ik weet wel wat mijn fouten zijn maar niet hoe ik dat moet fixen</w:t>
+      </w:r>
+    </w:p>
     <w:p/>
     <w:p>
       <w:pPr>
@@ -2481,6 +2684,7 @@
           <w:b/>
           <w:bCs/>
         </w:rPr>
+        <w:lastRenderedPageBreak/>
         <w:t xml:space="preserve">Vragen en onduidelijkheden. </w:t>
       </w:r>
       <w:r>
@@ -2643,7 +2847,15 @@
         <w:br/>
       </w:r>
       <w:r>
-        <w:t>[Welke onderdelen/taken wil je volgende werkdag weer oppakken/ ook te gebruiken voor je volgende Daily standUp?]</w:t>
+        <w:t xml:space="preserve">[Welke onderdelen/taken wil je volgende werkdag weer oppakken/ ook te gebruiken voor je volgende Daily </w:t>
+      </w:r>
+      <w:proofErr w:type="spellStart"/>
+      <w:r>
+        <w:t>standUp</w:t>
+      </w:r>
+      <w:proofErr w:type="spellEnd"/>
+      <w:r>
+        <w:t>?]</w:t>
       </w:r>
     </w:p>
     <w:p>
@@ -2689,7 +2901,23 @@
           <w:b/>
           <w:bCs/>
         </w:rPr>
-        <w:t xml:space="preserve">Kopie/screenshot van je Daily StandUp. </w:t>
+        <w:t xml:space="preserve">Kopie/screenshot van je Daily </w:t>
+      </w:r>
+      <w:proofErr w:type="spellStart"/>
+      <w:r>
+        <w:rPr>
+          <w:b/>
+          <w:bCs/>
+        </w:rPr>
+        <w:t>StandUp</w:t>
+      </w:r>
+      <w:proofErr w:type="spellEnd"/>
+      <w:r>
+        <w:rPr>
+          <w:b/>
+          <w:bCs/>
+        </w:rPr>
+        <w:t xml:space="preserve">. </w:t>
       </w:r>
       <w:r>
         <w:rPr>
@@ -2721,6 +2949,43 @@
       </w:r>
       <w:r>
         <w:br/>
+      </w:r>
+      <w:r>
+        <w:drawing>
+          <wp:inline distT="0" distB="0" distL="0" distR="0" wp14:anchorId="79AE8E54" wp14:editId="49B4B4EE">
+            <wp:extent cx="3165676" cy="1731142"/>
+            <wp:effectExtent l="0" t="0" r="0" b="2540"/>
+            <wp:docPr id="1099876644" name="Picture 1" descr="A screenshot of a chat&#10;&#10;AI-generated content may be incorrect."/>
+            <wp:cNvGraphicFramePr>
+              <a:graphicFrameLocks xmlns:a="http://schemas.openxmlformats.org/drawingml/2006/main" noChangeAspect="1"/>
+            </wp:cNvGraphicFramePr>
+            <a:graphic xmlns:a="http://schemas.openxmlformats.org/drawingml/2006/main">
+              <a:graphicData uri="http://schemas.openxmlformats.org/drawingml/2006/picture">
+                <pic:pic xmlns:pic="http://schemas.openxmlformats.org/drawingml/2006/picture">
+                  <pic:nvPicPr>
+                    <pic:cNvPr id="1099876644" name="Picture 1" descr="A screenshot of a chat&#10;&#10;AI-generated content may be incorrect."/>
+                    <pic:cNvPicPr/>
+                  </pic:nvPicPr>
+                  <pic:blipFill>
+                    <a:blip r:embed="rId16"/>
+                    <a:stretch>
+                      <a:fillRect/>
+                    </a:stretch>
+                  </pic:blipFill>
+                  <pic:spPr>
+                    <a:xfrm>
+                      <a:off x="0" y="0"/>
+                      <a:ext cx="3176451" cy="1737034"/>
+                    </a:xfrm>
+                    <a:prstGeom prst="rect">
+                      <a:avLst/>
+                    </a:prstGeom>
+                  </pic:spPr>
+                </pic:pic>
+              </a:graphicData>
+            </a:graphic>
+          </wp:inline>
+        </w:drawing>
       </w:r>
     </w:p>
     <w:p>
@@ -2763,6 +3028,43 @@
       <w:r>
         <w:br/>
       </w:r>
+      <w:r>
+        <w:drawing>
+          <wp:inline distT="0" distB="0" distL="0" distR="0" wp14:anchorId="79A1799F" wp14:editId="0EF9962F">
+            <wp:extent cx="5760720" cy="3005455"/>
+            <wp:effectExtent l="0" t="0" r="0" b="4445"/>
+            <wp:docPr id="371702267" name="Picture 1" descr="A screenshot of a computer&#10;&#10;AI-generated content may be incorrect."/>
+            <wp:cNvGraphicFramePr>
+              <a:graphicFrameLocks xmlns:a="http://schemas.openxmlformats.org/drawingml/2006/main" noChangeAspect="1"/>
+            </wp:cNvGraphicFramePr>
+            <a:graphic xmlns:a="http://schemas.openxmlformats.org/drawingml/2006/main">
+              <a:graphicData uri="http://schemas.openxmlformats.org/drawingml/2006/picture">
+                <pic:pic xmlns:pic="http://schemas.openxmlformats.org/drawingml/2006/picture">
+                  <pic:nvPicPr>
+                    <pic:cNvPr id="371702267" name="Picture 1" descr="A screenshot of a computer&#10;&#10;AI-generated content may be incorrect."/>
+                    <pic:cNvPicPr/>
+                  </pic:nvPicPr>
+                  <pic:blipFill>
+                    <a:blip r:embed="rId15"/>
+                    <a:stretch>
+                      <a:fillRect/>
+                    </a:stretch>
+                  </pic:blipFill>
+                  <pic:spPr>
+                    <a:xfrm>
+                      <a:off x="0" y="0"/>
+                      <a:ext cx="5760720" cy="3005455"/>
+                    </a:xfrm>
+                    <a:prstGeom prst="rect">
+                      <a:avLst/>
+                    </a:prstGeom>
+                  </pic:spPr>
+                </pic:pic>
+              </a:graphicData>
+            </a:graphic>
+          </wp:inline>
+        </w:drawing>
+      </w:r>
     </w:p>
     <w:p>
       <w:pPr>
@@ -2874,6 +3176,7 @@
           <w:b/>
           <w:bCs/>
         </w:rPr>
+        <w:lastRenderedPageBreak/>
         <w:t xml:space="preserve">Vragen en onduidelijkheden. </w:t>
       </w:r>
       <w:r>
@@ -3036,7 +3339,15 @@
         <w:br/>
       </w:r>
       <w:r>
-        <w:t>[Welke onderdelen/taken wil je volgende werkdag weer oppakken/ ook te gebruiken voor je volgende Daily standUp?]</w:t>
+        <w:t xml:space="preserve">[Welke onderdelen/taken wil je volgende werkdag weer oppakken/ ook te gebruiken voor je volgende Daily </w:t>
+      </w:r>
+      <w:proofErr w:type="spellStart"/>
+      <w:r>
+        <w:t>standUp</w:t>
+      </w:r>
+      <w:proofErr w:type="spellEnd"/>
+      <w:r>
+        <w:t>?]</w:t>
       </w:r>
     </w:p>
     <w:p>
@@ -3082,7 +3393,23 @@
           <w:b/>
           <w:bCs/>
         </w:rPr>
-        <w:t xml:space="preserve">Kopie/screenshot van je Daily StandUp. </w:t>
+        <w:t xml:space="preserve">Kopie/screenshot van je Daily </w:t>
+      </w:r>
+      <w:proofErr w:type="spellStart"/>
+      <w:r>
+        <w:rPr>
+          <w:b/>
+          <w:bCs/>
+        </w:rPr>
+        <w:t>StandUp</w:t>
+      </w:r>
+      <w:proofErr w:type="spellEnd"/>
+      <w:r>
+        <w:rPr>
+          <w:b/>
+          <w:bCs/>
+        </w:rPr>
+        <w:t xml:space="preserve">. </w:t>
       </w:r>
       <w:r>
         <w:rPr>
@@ -3114,6 +3441,43 @@
       </w:r>
       <w:r>
         <w:br/>
+      </w:r>
+      <w:r>
+        <w:drawing>
+          <wp:inline distT="0" distB="0" distL="0" distR="0" wp14:anchorId="6060AA5F" wp14:editId="17F9AC2D">
+            <wp:extent cx="2974693" cy="1920500"/>
+            <wp:effectExtent l="0" t="0" r="0" b="3810"/>
+            <wp:docPr id="1149646136" name="Picture 1" descr="A screenshot of a chat&#10;&#10;AI-generated content may be incorrect."/>
+            <wp:cNvGraphicFramePr>
+              <a:graphicFrameLocks xmlns:a="http://schemas.openxmlformats.org/drawingml/2006/main" noChangeAspect="1"/>
+            </wp:cNvGraphicFramePr>
+            <a:graphic xmlns:a="http://schemas.openxmlformats.org/drawingml/2006/main">
+              <a:graphicData uri="http://schemas.openxmlformats.org/drawingml/2006/picture">
+                <pic:pic xmlns:pic="http://schemas.openxmlformats.org/drawingml/2006/picture">
+                  <pic:nvPicPr>
+                    <pic:cNvPr id="1149646136" name="Picture 1" descr="A screenshot of a chat&#10;&#10;AI-generated content may be incorrect."/>
+                    <pic:cNvPicPr/>
+                  </pic:nvPicPr>
+                  <pic:blipFill>
+                    <a:blip r:embed="rId17"/>
+                    <a:stretch>
+                      <a:fillRect/>
+                    </a:stretch>
+                  </pic:blipFill>
+                  <pic:spPr>
+                    <a:xfrm>
+                      <a:off x="0" y="0"/>
+                      <a:ext cx="2982668" cy="1925649"/>
+                    </a:xfrm>
+                    <a:prstGeom prst="rect">
+                      <a:avLst/>
+                    </a:prstGeom>
+                  </pic:spPr>
+                </pic:pic>
+              </a:graphicData>
+            </a:graphic>
+          </wp:inline>
+        </w:drawing>
       </w:r>
     </w:p>
     <w:p>
@@ -3156,6 +3520,43 @@
       <w:r>
         <w:br/>
       </w:r>
+      <w:r>
+        <w:drawing>
+          <wp:inline distT="0" distB="0" distL="0" distR="0" wp14:anchorId="33110222" wp14:editId="3BA5903E">
+            <wp:extent cx="5760720" cy="3005455"/>
+            <wp:effectExtent l="0" t="0" r="0" b="4445"/>
+            <wp:docPr id="99737536" name="Picture 1" descr="A screenshot of a computer&#10;&#10;AI-generated content may be incorrect."/>
+            <wp:cNvGraphicFramePr>
+              <a:graphicFrameLocks xmlns:a="http://schemas.openxmlformats.org/drawingml/2006/main" noChangeAspect="1"/>
+            </wp:cNvGraphicFramePr>
+            <a:graphic xmlns:a="http://schemas.openxmlformats.org/drawingml/2006/main">
+              <a:graphicData uri="http://schemas.openxmlformats.org/drawingml/2006/picture">
+                <pic:pic xmlns:pic="http://schemas.openxmlformats.org/drawingml/2006/picture">
+                  <pic:nvPicPr>
+                    <pic:cNvPr id="99737536" name="Picture 1" descr="A screenshot of a computer&#10;&#10;AI-generated content may be incorrect."/>
+                    <pic:cNvPicPr/>
+                  </pic:nvPicPr>
+                  <pic:blipFill>
+                    <a:blip r:embed="rId15"/>
+                    <a:stretch>
+                      <a:fillRect/>
+                    </a:stretch>
+                  </pic:blipFill>
+                  <pic:spPr>
+                    <a:xfrm>
+                      <a:off x="0" y="0"/>
+                      <a:ext cx="5760720" cy="3005455"/>
+                    </a:xfrm>
+                    <a:prstGeom prst="rect">
+                      <a:avLst/>
+                    </a:prstGeom>
+                  </pic:spPr>
+                </pic:pic>
+              </a:graphicData>
+            </a:graphic>
+          </wp:inline>
+        </w:drawing>
+      </w:r>
     </w:p>
     <w:p>
       <w:pPr>
@@ -3267,6 +3668,7 @@
           <w:b/>
           <w:bCs/>
         </w:rPr>
+        <w:lastRenderedPageBreak/>
         <w:t xml:space="preserve">Vragen en onduidelijkheden. </w:t>
       </w:r>
       <w:r>
@@ -3429,7 +3831,15 @@
         <w:br/>
       </w:r>
       <w:r>
-        <w:t>[Welke onderdelen/taken wil je volgende werkdag weer oppakken/ ook te gebruiken voor je volgende Daily standUp?]</w:t>
+        <w:t xml:space="preserve">[Welke onderdelen/taken wil je volgende werkdag weer oppakken/ ook te gebruiken voor je volgende Daily </w:t>
+      </w:r>
+      <w:proofErr w:type="spellStart"/>
+      <w:r>
+        <w:t>standUp</w:t>
+      </w:r>
+      <w:proofErr w:type="spellEnd"/>
+      <w:r>
+        <w:t>?]</w:t>
       </w:r>
     </w:p>
     <w:p>
@@ -3475,7 +3885,23 @@
           <w:b/>
           <w:bCs/>
         </w:rPr>
-        <w:t xml:space="preserve">Kopie/screenshot van je Daily StandUp. </w:t>
+        <w:t xml:space="preserve">Kopie/screenshot van je Daily </w:t>
+      </w:r>
+      <w:proofErr w:type="spellStart"/>
+      <w:r>
+        <w:rPr>
+          <w:b/>
+          <w:bCs/>
+        </w:rPr>
+        <w:t>StandUp</w:t>
+      </w:r>
+      <w:proofErr w:type="spellEnd"/>
+      <w:r>
+        <w:rPr>
+          <w:b/>
+          <w:bCs/>
+        </w:rPr>
+        <w:t xml:space="preserve">. </w:t>
       </w:r>
       <w:r>
         <w:rPr>
@@ -3507,6 +3933,43 @@
       </w:r>
       <w:r>
         <w:br/>
+      </w:r>
+      <w:r>
+        <w:drawing>
+          <wp:inline distT="0" distB="0" distL="0" distR="0" wp14:anchorId="6605D737" wp14:editId="1784E35A">
+            <wp:extent cx="3489767" cy="1894907"/>
+            <wp:effectExtent l="0" t="0" r="0" b="0"/>
+            <wp:docPr id="155006354" name="Picture 1"/>
+            <wp:cNvGraphicFramePr>
+              <a:graphicFrameLocks xmlns:a="http://schemas.openxmlformats.org/drawingml/2006/main" noChangeAspect="1"/>
+            </wp:cNvGraphicFramePr>
+            <a:graphic xmlns:a="http://schemas.openxmlformats.org/drawingml/2006/main">
+              <a:graphicData uri="http://schemas.openxmlformats.org/drawingml/2006/picture">
+                <pic:pic xmlns:pic="http://schemas.openxmlformats.org/drawingml/2006/picture">
+                  <pic:nvPicPr>
+                    <pic:cNvPr id="155006354" name=""/>
+                    <pic:cNvPicPr/>
+                  </pic:nvPicPr>
+                  <pic:blipFill>
+                    <a:blip r:embed="rId18"/>
+                    <a:stretch>
+                      <a:fillRect/>
+                    </a:stretch>
+                  </pic:blipFill>
+                  <pic:spPr>
+                    <a:xfrm>
+                      <a:off x="0" y="0"/>
+                      <a:ext cx="3494761" cy="1897618"/>
+                    </a:xfrm>
+                    <a:prstGeom prst="rect">
+                      <a:avLst/>
+                    </a:prstGeom>
+                  </pic:spPr>
+                </pic:pic>
+              </a:graphicData>
+            </a:graphic>
+          </wp:inline>
+        </w:drawing>
       </w:r>
     </w:p>
     <w:p>
@@ -3549,6 +4012,43 @@
       <w:r>
         <w:br/>
       </w:r>
+      <w:r>
+        <w:drawing>
+          <wp:inline distT="0" distB="0" distL="0" distR="0" wp14:anchorId="1D97AF1B" wp14:editId="0066E418">
+            <wp:extent cx="5760720" cy="3005455"/>
+            <wp:effectExtent l="0" t="0" r="0" b="4445"/>
+            <wp:docPr id="36413242" name="Picture 1" descr="A screenshot of a computer&#10;&#10;AI-generated content may be incorrect."/>
+            <wp:cNvGraphicFramePr>
+              <a:graphicFrameLocks xmlns:a="http://schemas.openxmlformats.org/drawingml/2006/main" noChangeAspect="1"/>
+            </wp:cNvGraphicFramePr>
+            <a:graphic xmlns:a="http://schemas.openxmlformats.org/drawingml/2006/main">
+              <a:graphicData uri="http://schemas.openxmlformats.org/drawingml/2006/picture">
+                <pic:pic xmlns:pic="http://schemas.openxmlformats.org/drawingml/2006/picture">
+                  <pic:nvPicPr>
+                    <pic:cNvPr id="36413242" name="Picture 1" descr="A screenshot of a computer&#10;&#10;AI-generated content may be incorrect."/>
+                    <pic:cNvPicPr/>
+                  </pic:nvPicPr>
+                  <pic:blipFill>
+                    <a:blip r:embed="rId15"/>
+                    <a:stretch>
+                      <a:fillRect/>
+                    </a:stretch>
+                  </pic:blipFill>
+                  <pic:spPr>
+                    <a:xfrm>
+                      <a:off x="0" y="0"/>
+                      <a:ext cx="5760720" cy="3005455"/>
+                    </a:xfrm>
+                    <a:prstGeom prst="rect">
+                      <a:avLst/>
+                    </a:prstGeom>
+                  </pic:spPr>
+                </pic:pic>
+              </a:graphicData>
+            </a:graphic>
+          </wp:inline>
+        </w:drawing>
+      </w:r>
     </w:p>
     <w:p>
       <w:pPr>
@@ -3660,6 +4160,7 @@
           <w:b/>
           <w:bCs/>
         </w:rPr>
+        <w:lastRenderedPageBreak/>
         <w:t xml:space="preserve">Vragen en onduidelijkheden. </w:t>
       </w:r>
       <w:r>
@@ -3822,7 +4323,15 @@
         <w:br/>
       </w:r>
       <w:r>
-        <w:t>[Welke onderdelen/taken wil je volgende werkdag weer oppakken/ ook te gebruiken voor je volgende Daily standUp?]</w:t>
+        <w:t xml:space="preserve">[Welke onderdelen/taken wil je volgende werkdag weer oppakken/ ook te gebruiken voor je volgende Daily </w:t>
+      </w:r>
+      <w:proofErr w:type="spellStart"/>
+      <w:r>
+        <w:t>standUp</w:t>
+      </w:r>
+      <w:proofErr w:type="spellEnd"/>
+      <w:r>
+        <w:t>?]</w:t>
       </w:r>
     </w:p>
     <w:p>
@@ -3838,390 +4347,11 @@
           <w:rFonts w:cstheme="minorHAnsi"/>
         </w:rPr>
       </w:pPr>
-      <w:r>
-        <w:rPr>
-          <w:rFonts w:cstheme="minorHAnsi"/>
-        </w:rPr>
-        <w:br w:type="page"/>
-      </w:r>
-    </w:p>
-    <w:p>
-      <w:pPr>
-        <w:pStyle w:val="Heading1"/>
-        <w:jc w:val="left"/>
-      </w:pPr>
-      <w:r>
-        <w:lastRenderedPageBreak/>
-        <w:t>Dag 6</w:t>
-      </w:r>
-    </w:p>
-    <w:p>
-      <w:pPr>
-        <w:pStyle w:val="Heading3"/>
-        <w:numPr>
-          <w:ilvl w:val="0"/>
-          <w:numId w:val="24"/>
-        </w:numPr>
-      </w:pPr>
-      <w:r>
-        <w:rPr>
-          <w:b/>
-          <w:bCs/>
-        </w:rPr>
-        <w:t xml:space="preserve">Kopie/screenshot van je Daily StandUp. </w:t>
-      </w:r>
-      <w:r>
-        <w:rPr>
-          <w:b/>
-          <w:bCs/>
-        </w:rPr>
-        <w:br/>
-      </w:r>
-      <w:r>
-        <w:t>[</w:t>
-      </w:r>
-      <w:r>
-        <w:t xml:space="preserve">Zorg </w:t>
-      </w:r>
-      <w:r>
-        <w:t xml:space="preserve">ervoor </w:t>
-      </w:r>
-      <w:r>
-        <w:t xml:space="preserve">dat de informatie </w:t>
-      </w:r>
-      <w:r>
-        <w:t xml:space="preserve">die je inlevert duidelijk en </w:t>
-      </w:r>
-      <w:r>
-        <w:t>leesbaar is!</w:t>
-      </w:r>
-      <w:r>
-        <w:t>]</w:t>
-      </w:r>
-      <w:r>
-        <w:br/>
-      </w:r>
-    </w:p>
-    <w:p>
-      <w:pPr>
-        <w:pStyle w:val="Heading3"/>
-        <w:numPr>
-          <w:ilvl w:val="0"/>
-          <w:numId w:val="24"/>
-        </w:numPr>
-      </w:pPr>
-      <w:r>
-        <w:rPr>
-          <w:b/>
-          <w:bCs/>
-        </w:rPr>
-        <w:t xml:space="preserve">Screenshot SCRUM bord. </w:t>
-      </w:r>
-      <w:r>
-        <w:rPr>
-          <w:b/>
-          <w:bCs/>
-        </w:rPr>
-        <w:br/>
-      </w:r>
-      <w:r>
-        <w:t>[</w:t>
-      </w:r>
-      <w:r>
-        <w:t xml:space="preserve">Zorg dat de informatie </w:t>
-      </w:r>
-      <w:r>
-        <w:t xml:space="preserve">die je inlevert duidelijk en </w:t>
-      </w:r>
-      <w:r>
-        <w:t>leesbaar is!</w:t>
-      </w:r>
-      <w:r>
-        <w:t>]</w:t>
-      </w:r>
-      <w:r>
-        <w:br/>
-      </w:r>
-    </w:p>
-    <w:p>
-      <w:pPr>
-        <w:pStyle w:val="Heading3"/>
-        <w:numPr>
-          <w:ilvl w:val="0"/>
-          <w:numId w:val="24"/>
-        </w:numPr>
-      </w:pPr>
-      <w:r>
-        <w:rPr>
-          <w:b/>
-          <w:bCs/>
-        </w:rPr>
-        <w:t xml:space="preserve">Wat is er vandaag bereikt? </w:t>
-      </w:r>
-      <w:r>
-        <w:rPr>
-          <w:b/>
-          <w:bCs/>
-        </w:rPr>
-        <w:br/>
-      </w:r>
-      <w:r>
-        <w:t>[</w:t>
-      </w:r>
-      <w:r>
-        <w:t>Reflecteer op je eigen bijdrage en dat van je teamgenoten.</w:t>
-      </w:r>
-      <w:r>
-        <w:t>]</w:t>
-      </w:r>
-      <w:r>
-        <w:br/>
-      </w:r>
-    </w:p>
-    <w:p>
-      <w:pPr>
-        <w:pStyle w:val="Heading3"/>
-        <w:numPr>
-          <w:ilvl w:val="0"/>
-          <w:numId w:val="24"/>
-        </w:numPr>
-      </w:pPr>
-      <w:r>
-        <w:rPr>
-          <w:b/>
-          <w:bCs/>
-        </w:rPr>
-        <w:t>Beschrijf mogelijke uitdagingen, obstakels en als die er zijn oplossing(en).</w:t>
-      </w:r>
-      <w:r>
-        <w:rPr>
-          <w:b/>
-          <w:bCs/>
-        </w:rPr>
-        <w:br/>
-      </w:r>
-      <w:r>
-        <w:t>[</w:t>
-      </w:r>
-      <w:r>
-        <w:t>Reflecteer op je eigen bijdrage en dat van je teamgenoten.</w:t>
-      </w:r>
-      <w:r>
-        <w:t>]</w:t>
-      </w:r>
-      <w:r>
-        <w:br/>
-      </w:r>
-    </w:p>
-    <w:p>
-      <w:pPr>
-        <w:pStyle w:val="Heading3"/>
-        <w:numPr>
-          <w:ilvl w:val="0"/>
-          <w:numId w:val="24"/>
-        </w:numPr>
-      </w:pPr>
-      <w:r>
-        <w:rPr>
-          <w:b/>
-          <w:bCs/>
-        </w:rPr>
-        <w:t>Geleerde lessen.</w:t>
-      </w:r>
-      <w:r>
-        <w:rPr>
-          <w:b/>
-          <w:bCs/>
-        </w:rPr>
-        <w:br/>
-      </w:r>
-      <w:r>
-        <w:t>[Wat heb je geleerd en neem je mee naar de volgende sprint]</w:t>
-      </w:r>
-    </w:p>
-    <w:p/>
-    <w:p>
-      <w:pPr>
-        <w:pStyle w:val="Heading3"/>
-        <w:numPr>
-          <w:ilvl w:val="0"/>
-          <w:numId w:val="24"/>
-        </w:numPr>
-      </w:pPr>
-      <w:r>
-        <w:rPr>
-          <w:b/>
-          <w:bCs/>
-        </w:rPr>
-        <w:t xml:space="preserve">Vragen en onduidelijkheden. </w:t>
-      </w:r>
-      <w:r>
-        <w:rPr>
-          <w:b/>
-          <w:bCs/>
-        </w:rPr>
-        <w:br/>
-      </w:r>
-      <w:r>
-        <w:t>[</w:t>
-      </w:r>
-      <w:r>
-        <w:t>Heb je alle informatie om verder te kunnen werken. Weet jij wat en wanneer er iets van je wordt verwacht?</w:t>
-      </w:r>
-      <w:r>
-        <w:t>]</w:t>
-      </w:r>
-      <w:r>
-        <w:br/>
-      </w:r>
-    </w:p>
-    <w:p>
-      <w:pPr>
-        <w:pStyle w:val="Heading3"/>
-        <w:numPr>
-          <w:ilvl w:val="0"/>
-          <w:numId w:val="24"/>
-        </w:numPr>
-        <w:rPr>
-          <w:b/>
-          <w:bCs/>
-        </w:rPr>
-      </w:pPr>
-      <w:r>
-        <w:rPr>
-          <w:b/>
-          <w:bCs/>
-        </w:rPr>
-        <w:t>Feedback en waardering.</w:t>
-      </w:r>
-    </w:p>
-    <w:p>
-      <w:pPr>
-        <w:ind w:left="360"/>
-      </w:pPr>
-      <w:r>
-        <w:t>[Welke feedback of waardering heb je voor je groepsleden of zij voor jou]</w:t>
-      </w:r>
-      <w:r>
-        <w:br/>
-      </w:r>
-    </w:p>
-    <w:p>
-      <w:pPr>
-        <w:pStyle w:val="Heading3"/>
-        <w:numPr>
-          <w:ilvl w:val="0"/>
-          <w:numId w:val="24"/>
-        </w:numPr>
-        <w:rPr>
-          <w:i w:val="0"/>
-          <w:iCs/>
-        </w:rPr>
-      </w:pPr>
-      <w:r>
-        <w:rPr>
-          <w:b/>
-          <w:bCs/>
-        </w:rPr>
-        <w:t xml:space="preserve">Verbeterpunten voor morgen. </w:t>
-      </w:r>
-      <w:r>
-        <w:rPr>
-          <w:b/>
-          <w:bCs/>
-        </w:rPr>
-        <w:br/>
-      </w:r>
-      <w:r>
-        <w:t>[</w:t>
-      </w:r>
-      <w:r>
-        <w:t>Heb jij punten voor jezelf of voor je teamgenoten om beter te functioneren?</w:t>
-      </w:r>
-      <w:r>
-        <w:t>]</w:t>
-      </w:r>
-      <w:r>
-        <w:br/>
-      </w:r>
-    </w:p>
-    <w:p>
-      <w:pPr>
-        <w:pStyle w:val="Heading3"/>
-        <w:numPr>
-          <w:ilvl w:val="0"/>
-          <w:numId w:val="24"/>
-        </w:numPr>
-      </w:pPr>
-      <w:r>
-        <w:rPr>
-          <w:b/>
-          <w:bCs/>
-        </w:rPr>
-        <w:t xml:space="preserve">Persoonlijk welzijn. </w:t>
-      </w:r>
-      <w:r>
-        <w:rPr>
-          <w:b/>
-          <w:bCs/>
-        </w:rPr>
-        <w:br/>
-      </w:r>
-      <w:r>
-        <w:t>[</w:t>
-      </w:r>
-      <w:r>
-        <w:t xml:space="preserve">Hoe voel jij je vandaag </w:t>
-      </w:r>
-      <w:r>
-        <w:t xml:space="preserve">denk hierbij aan je </w:t>
-      </w:r>
-      <w:r>
-        <w:t>gezondheid, stressniveau</w:t>
-      </w:r>
-      <w:r>
-        <w:t xml:space="preserve"> heb</w:t>
-      </w:r>
-      <w:r>
-        <w:t xml:space="preserve"> jij het idee dat je kon focussen op je werk?</w:t>
-      </w:r>
-      <w:r>
-        <w:t>]</w:t>
-      </w:r>
-      <w:r>
-        <w:br/>
-      </w:r>
-    </w:p>
-    <w:p>
-      <w:pPr>
-        <w:pStyle w:val="Heading3"/>
-        <w:numPr>
-          <w:ilvl w:val="0"/>
-          <w:numId w:val="24"/>
-        </w:numPr>
-      </w:pPr>
-      <w:r>
-        <w:rPr>
-          <w:b/>
-          <w:bCs/>
-        </w:rPr>
-        <w:t xml:space="preserve">Actiepunten voor de volgende dag. </w:t>
-      </w:r>
-      <w:r>
-        <w:rPr>
-          <w:b/>
-          <w:bCs/>
-        </w:rPr>
-        <w:br/>
-      </w:r>
-      <w:r>
-        <w:t>[Welke onderdelen/taken wil je volgende werkdag weer oppakken/ ook te gebruiken voor je volgende Daily standUp?]</w:t>
-      </w:r>
     </w:p>
     <w:sectPr>
-      <w:footerReference w:type="default" r:id="rId14"/>
-      <w:headerReference w:type="first" r:id="rId15"/>
-      <w:footerReference w:type="first" r:id="rId16"/>
+      <w:footerReference w:type="default" r:id="rId19"/>
+      <w:headerReference w:type="first" r:id="rId20"/>
+      <w:footerReference w:type="first" r:id="rId21"/>
       <w:pgSz w:w="11906" w:h="16838"/>
       <w:pgMar w:top="1417" w:right="1417" w:bottom="1417" w:left="1417" w:header="708" w:footer="708" w:gutter="0"/>
       <w:cols w:space="708"/>
@@ -4371,8 +4501,29 @@
         <w:szCs w:val="16"/>
         <w:lang w:val="en-US"/>
       </w:rPr>
-      <w:t xml:space="preserve">             Sjabloon </w:t>
+      <w:t xml:space="preserve">             </w:t>
     </w:r>
+    <w:proofErr w:type="spellStart"/>
+    <w:r>
+      <w:rPr>
+        <w:color w:val="000000"/>
+        <w:sz w:val="16"/>
+        <w:szCs w:val="16"/>
+        <w:lang w:val="en-US"/>
+      </w:rPr>
+      <w:t>Sjabloon</w:t>
+    </w:r>
+    <w:proofErr w:type="spellEnd"/>
+    <w:r>
+      <w:rPr>
+        <w:color w:val="000000"/>
+        <w:sz w:val="16"/>
+        <w:szCs w:val="16"/>
+        <w:lang w:val="en-US"/>
+      </w:rPr>
+      <w:t xml:space="preserve"> </w:t>
+    </w:r>
+    <w:proofErr w:type="gramStart"/>
     <w:r>
       <w:rPr>
         <w:color w:val="000000"/>
@@ -4400,6 +4551,7 @@
       </w:rPr>
       <w:t>Log</w:t>
     </w:r>
+    <w:proofErr w:type="gramEnd"/>
     <w:r>
       <w:rPr>
         <w:color w:val="000000"/>
@@ -8487,6 +8639,21 @@
 </file>
 
 <file path=customXml/item1.xml><?xml version="1.0" encoding="utf-8"?>
+<b:Sources xmlns:b="http://schemas.openxmlformats.org/officeDocument/2006/bibliography" xmlns="http://schemas.openxmlformats.org/officeDocument/2006/bibliography" SelectedStyle="\APASixthEditionOfficeOnline.xsl" StyleName="APA" Version="6"/>
+</file>
+
+<file path=customXml/item2.xml><?xml version="1.0" encoding="utf-8"?>
+<p:properties xmlns:p="http://schemas.microsoft.com/office/2006/metadata/properties" xmlns:xsi="http://www.w3.org/2001/XMLSchema-instance" xmlns:pc="http://schemas.microsoft.com/office/infopath/2007/PartnerControls">
+  <documentManagement>
+    <TaxCatchAll xmlns="32dd6115-ce5d-46b4-b638-9e7d5ca6cbee" xsi:nil="true"/>
+    <lcf76f155ced4ddcb4097134ff3c332f xmlns="094ecc41-7a37-40c9-8390-f18431712098">
+      <Terms xmlns="http://schemas.microsoft.com/office/infopath/2007/PartnerControls"/>
+    </lcf76f155ced4ddcb4097134ff3c332f>
+  </documentManagement>
+</p:properties>
+</file>
+
+<file path=customXml/item3.xml><?xml version="1.0" encoding="utf-8"?>
 <ct:contentTypeSchema xmlns:ct="http://schemas.microsoft.com/office/2006/metadata/contentType" xmlns:ma="http://schemas.microsoft.com/office/2006/metadata/properties/metaAttributes" ct:_="" ma:_="" ma:contentTypeName="Document" ma:contentTypeID="0x010100D5188FA4F7421B4A93E65E307A769E27" ma:contentTypeVersion="15" ma:contentTypeDescription="Een nieuw document maken." ma:contentTypeScope="" ma:versionID="9bfd002f47f5f7e7b2724518f3fad1a5">
   <xsd:schema xmlns:xsd="http://www.w3.org/2001/XMLSchema" xmlns:xs="http://www.w3.org/2001/XMLSchema" xmlns:p="http://schemas.microsoft.com/office/2006/metadata/properties" xmlns:ns2="094ecc41-7a37-40c9-8390-f18431712098" xmlns:ns3="32dd6115-ce5d-46b4-b638-9e7d5ca6cbee" targetNamespace="http://schemas.microsoft.com/office/2006/metadata/properties" ma:root="true" ma:fieldsID="e2c1118370456e9a6d2939e9bd0f2e89" ns2:_="" ns3:_="">
     <xsd:import namespace="094ecc41-7a37-40c9-8390-f18431712098"/>
@@ -8721,21 +8888,6 @@
 </ct:contentTypeSchema>
 </file>
 
-<file path=customXml/item2.xml><?xml version="1.0" encoding="utf-8"?>
-<p:properties xmlns:p="http://schemas.microsoft.com/office/2006/metadata/properties" xmlns:xsi="http://www.w3.org/2001/XMLSchema-instance" xmlns:pc="http://schemas.microsoft.com/office/infopath/2007/PartnerControls">
-  <documentManagement>
-    <TaxCatchAll xmlns="32dd6115-ce5d-46b4-b638-9e7d5ca6cbee" xsi:nil="true"/>
-    <lcf76f155ced4ddcb4097134ff3c332f xmlns="094ecc41-7a37-40c9-8390-f18431712098">
-      <Terms xmlns="http://schemas.microsoft.com/office/infopath/2007/PartnerControls"/>
-    </lcf76f155ced4ddcb4097134ff3c332f>
-  </documentManagement>
-</p:properties>
-</file>
-
-<file path=customXml/item3.xml><?xml version="1.0" encoding="utf-8"?>
-<b:Sources xmlns:b="http://schemas.openxmlformats.org/officeDocument/2006/bibliography" xmlns="http://schemas.openxmlformats.org/officeDocument/2006/bibliography" SelectedStyle="\APASixthEditionOfficeOnline.xsl" StyleName="APA" Version="6"/>
-</file>
-
 <file path=customXml/item4.xml><?xml version="1.0" encoding="utf-8"?>
 <?mso-contentType ?>
 <FormTemplates xmlns="http://schemas.microsoft.com/sharepoint/v3/contenttype/forms">
@@ -8746,6 +8898,25 @@
 </file>
 
 <file path=customXml/itemProps1.xml><?xml version="1.0" encoding="utf-8"?>
+<ds:datastoreItem xmlns:ds="http://schemas.openxmlformats.org/officeDocument/2006/customXml" ds:itemID="{72B7D650-2FAA-4D72-B587-235E59E6AC26}">
+  <ds:schemaRefs>
+    <ds:schemaRef ds:uri="http://schemas.openxmlformats.org/officeDocument/2006/bibliography"/>
+  </ds:schemaRefs>
+</ds:datastoreItem>
+</file>
+
+<file path=customXml/itemProps2.xml><?xml version="1.0" encoding="utf-8"?>
+<ds:datastoreItem xmlns:ds="http://schemas.openxmlformats.org/officeDocument/2006/customXml" ds:itemID="{846B1C81-E993-40E7-BCC5-DA63F0CD945C}">
+  <ds:schemaRefs>
+    <ds:schemaRef ds:uri="http://schemas.microsoft.com/office/2006/metadata/properties"/>
+    <ds:schemaRef ds:uri="http://schemas.microsoft.com/office/infopath/2007/PartnerControls"/>
+    <ds:schemaRef ds:uri="32dd6115-ce5d-46b4-b638-9e7d5ca6cbee"/>
+    <ds:schemaRef ds:uri="094ecc41-7a37-40c9-8390-f18431712098"/>
+  </ds:schemaRefs>
+</ds:datastoreItem>
+</file>
+
+<file path=customXml/itemProps3.xml><?xml version="1.0" encoding="utf-8"?>
 <ds:datastoreItem xmlns:ds="http://schemas.openxmlformats.org/officeDocument/2006/customXml" ds:itemID="{A8310BF5-90B3-4BF4-A9DA-D551CA39E9A4}">
   <ds:schemaRefs>
     <ds:schemaRef ds:uri="http://schemas.microsoft.com/office/2006/metadata/contentType"/>
@@ -8764,25 +8935,6 @@
 </ds:datastoreItem>
 </file>
 
-<file path=customXml/itemProps2.xml><?xml version="1.0" encoding="utf-8"?>
-<ds:datastoreItem xmlns:ds="http://schemas.openxmlformats.org/officeDocument/2006/customXml" ds:itemID="{846B1C81-E993-40E7-BCC5-DA63F0CD945C}">
-  <ds:schemaRefs>
-    <ds:schemaRef ds:uri="http://schemas.microsoft.com/office/2006/metadata/properties"/>
-    <ds:schemaRef ds:uri="http://schemas.microsoft.com/office/infopath/2007/PartnerControls"/>
-    <ds:schemaRef ds:uri="32dd6115-ce5d-46b4-b638-9e7d5ca6cbee"/>
-    <ds:schemaRef ds:uri="094ecc41-7a37-40c9-8390-f18431712098"/>
-  </ds:schemaRefs>
-</ds:datastoreItem>
-</file>
-
-<file path=customXml/itemProps3.xml><?xml version="1.0" encoding="utf-8"?>
-<ds:datastoreItem xmlns:ds="http://schemas.openxmlformats.org/officeDocument/2006/customXml" ds:itemID="{72B7D650-2FAA-4D72-B587-235E59E6AC26}">
-  <ds:schemaRefs>
-    <ds:schemaRef ds:uri="http://schemas.openxmlformats.org/officeDocument/2006/bibliography"/>
-  </ds:schemaRefs>
-</ds:datastoreItem>
-</file>
-
 <file path=customXml/itemProps4.xml><?xml version="1.0" encoding="utf-8"?>
 <ds:datastoreItem xmlns:ds="http://schemas.openxmlformats.org/officeDocument/2006/customXml" ds:itemID="{C6916C6B-E06E-47CD-A094-BBBE44C5EA8C}">
   <ds:schemaRefs>

</xml_diff>